<commit_message>
Changes to legacy code some styleing updates on design
</commit_message>
<xml_diff>
--- a/design/Design.docx
+++ b/design/Design.docx
@@ -386,39 +386,24 @@
                             <w:pPr>
                               <w:jc w:val="center"/>
                             </w:pPr>
-                            <w:proofErr w:type="spellStart"/>
                             <w:r>
-                              <w:t>ArrayList</w:t>
-                            </w:r>
-                            <w:proofErr w:type="spellEnd"/>
-                            <w:r>
-                              <w:t>&lt;Employee&gt; employees</w:t>
+                              <w:t>ArrayList&lt;Employee&gt; employees</w:t>
                             </w:r>
                           </w:p>
                           <w:p>
                             <w:pPr>
                               <w:jc w:val="center"/>
                             </w:pPr>
-                            <w:proofErr w:type="spellStart"/>
                             <w:r>
-                              <w:t>ArrayList</w:t>
-                            </w:r>
-                            <w:proofErr w:type="spellEnd"/>
-                            <w:r>
-                              <w:t>&lt;Car&gt; cars</w:t>
+                              <w:t>ArrayList&lt;Car&gt; cars</w:t>
                             </w:r>
                           </w:p>
                           <w:p>
                             <w:pPr>
                               <w:jc w:val="center"/>
                             </w:pPr>
-                            <w:proofErr w:type="spellStart"/>
                             <w:r>
-                              <w:t>ArrayList</w:t>
-                            </w:r>
-                            <w:proofErr w:type="spellEnd"/>
-                            <w:r>
-                              <w:t>&lt;Customer&gt; customers</w:t>
+                              <w:t>ArrayList&lt;Customer&gt; customers</w:t>
                             </w:r>
                           </w:p>
                         </w:txbxContent>
@@ -558,11 +543,9 @@
                             <w:pPr>
                               <w:jc w:val="center"/>
                             </w:pPr>
-                            <w:proofErr w:type="spellStart"/>
                             <w:r>
                               <w:t>CarDealership</w:t>
                             </w:r>
-                            <w:proofErr w:type="spellEnd"/>
                           </w:p>
                         </w:txbxContent>
                       </wps:txbx>
@@ -663,31 +646,16 @@
                               <w:jc w:val="center"/>
                             </w:pPr>
                             <w:r>
-                              <w:t xml:space="preserve">Void </w:t>
+                              <w:t>Void numberGenertor()</w:t>
                             </w:r>
-                            <w:proofErr w:type="spellStart"/>
-                            <w:proofErr w:type="gramStart"/>
-                            <w:r>
-                              <w:t>numberGenertor</w:t>
-                            </w:r>
-                            <w:proofErr w:type="spellEnd"/>
-                            <w:r>
-                              <w:t>()</w:t>
-                            </w:r>
-                            <w:proofErr w:type="gramEnd"/>
                           </w:p>
                           <w:p>
                             <w:pPr>
                               <w:jc w:val="center"/>
                             </w:pPr>
                             <w:r>
-                              <w:t xml:space="preserve">Void </w:t>
+                              <w:t>Void generate()</w:t>
                             </w:r>
-                            <w:proofErr w:type="gramStart"/>
-                            <w:r>
-                              <w:t>generate()</w:t>
-                            </w:r>
-                            <w:proofErr w:type="gramEnd"/>
                           </w:p>
                         </w:txbxContent>
                       </wps:txbx>
@@ -808,13 +776,9 @@
                             <w:pPr>
                               <w:jc w:val="center"/>
                             </w:pPr>
-                            <w:proofErr w:type="spellStart"/>
-                            <w:proofErr w:type="gramStart"/>
                             <w:r>
                               <w:t>numberGenerator</w:t>
                             </w:r>
-                            <w:proofErr w:type="spellEnd"/>
-                            <w:proofErr w:type="gramEnd"/>
                           </w:p>
                         </w:txbxContent>
                       </wps:txbx>
@@ -1138,21 +1102,12 @@
                             <w:pPr>
                               <w:jc w:val="center"/>
                             </w:pPr>
-                            <w:proofErr w:type="spellStart"/>
-                            <w:proofErr w:type="gramStart"/>
                             <w:r>
                               <w:t>numberChecker</w:t>
                             </w:r>
-                            <w:proofErr w:type="spellEnd"/>
-                            <w:proofErr w:type="gramEnd"/>
                             <w:r>
-                              <w:t xml:space="preserve"> extends </w:t>
+                              <w:t xml:space="preserve"> extends numberGenerator</w:t>
                             </w:r>
-                            <w:proofErr w:type="spellStart"/>
-                            <w:r>
-                              <w:t>numberGenerator</w:t>
-                            </w:r>
-                            <w:proofErr w:type="spellEnd"/>
                           </w:p>
                         </w:txbxContent>
                       </wps:txbx>
@@ -1254,13 +1209,9 @@
                             <w:pPr>
                               <w:jc w:val="center"/>
                             </w:pPr>
-                            <w:proofErr w:type="spellStart"/>
-                            <w:proofErr w:type="gramStart"/>
                             <w:r>
                               <w:t>inputANumber</w:t>
                             </w:r>
-                            <w:proofErr w:type="spellEnd"/>
-                            <w:proofErr w:type="gramEnd"/>
                           </w:p>
                         </w:txbxContent>
                       </wps:txbx>
@@ -1480,18 +1431,8 @@
                               <w:jc w:val="center"/>
                             </w:pPr>
                             <w:r>
-                              <w:t xml:space="preserve">Boolean </w:t>
+                              <w:t>Boolean playAgain()</w:t>
                             </w:r>
-                            <w:proofErr w:type="spellStart"/>
-                            <w:proofErr w:type="gramStart"/>
-                            <w:r>
-                              <w:t>playAgain</w:t>
-                            </w:r>
-                            <w:proofErr w:type="spellEnd"/>
-                            <w:r>
-                              <w:t>()</w:t>
-                            </w:r>
-                            <w:proofErr w:type="gramEnd"/>
                           </w:p>
                         </w:txbxContent>
                       </wps:txbx>
@@ -1608,33 +1549,7 @@
                               <w:jc w:val="center"/>
                             </w:pPr>
                             <w:r>
-                              <w:t xml:space="preserve">Boolean </w:t>
-                            </w:r>
-                            <w:proofErr w:type="spellStart"/>
-                            <w:proofErr w:type="gramStart"/>
-                            <w:r>
-                              <w:t>isNumberCorrect</w:t>
-                            </w:r>
-                            <w:proofErr w:type="spellEnd"/>
-                            <w:r>
-                              <w:t>(</w:t>
-                            </w:r>
-                            <w:proofErr w:type="spellStart"/>
-                            <w:proofErr w:type="gramEnd"/>
-                            <w:r>
-                              <w:t>Int</w:t>
-                            </w:r>
-                            <w:proofErr w:type="spellEnd"/>
-                            <w:r>
-                              <w:t xml:space="preserve"> </w:t>
-                            </w:r>
-                            <w:proofErr w:type="spellStart"/>
-                            <w:r>
-                              <w:t>enteredNumber</w:t>
-                            </w:r>
-                            <w:proofErr w:type="spellEnd"/>
-                            <w:r>
-                              <w:t>)</w:t>
+                              <w:t>Boolean isNumberCorrect(Int enteredNumber)</w:t>
                             </w:r>
                           </w:p>
                           <w:p>
@@ -1642,33 +1557,7 @@
                               <w:jc w:val="center"/>
                             </w:pPr>
                             <w:r>
-                              <w:t xml:space="preserve">Void </w:t>
-                            </w:r>
-                            <w:proofErr w:type="spellStart"/>
-                            <w:proofErr w:type="gramStart"/>
-                            <w:r>
-                              <w:t>higherOrLower</w:t>
-                            </w:r>
-                            <w:proofErr w:type="spellEnd"/>
-                            <w:r>
-                              <w:t>(</w:t>
-                            </w:r>
-                            <w:proofErr w:type="spellStart"/>
-                            <w:proofErr w:type="gramEnd"/>
-                            <w:r>
-                              <w:t>Int</w:t>
-                            </w:r>
-                            <w:proofErr w:type="spellEnd"/>
-                            <w:r>
-                              <w:t xml:space="preserve"> </w:t>
-                            </w:r>
-                            <w:proofErr w:type="spellStart"/>
-                            <w:r>
-                              <w:t>enteredNumber</w:t>
-                            </w:r>
-                            <w:proofErr w:type="spellEnd"/>
-                            <w:r>
-                              <w:t>)</w:t>
+                              <w:t>Void higherOrLower(Int enteredNumber)</w:t>
                             </w:r>
                           </w:p>
                         </w:txbxContent>
@@ -1835,32 +1724,17 @@
                             <w:pPr>
                               <w:jc w:val="center"/>
                             </w:pPr>
-                            <w:proofErr w:type="spellStart"/>
                             <w:r>
-                              <w:t>Int</w:t>
+                              <w:t>Int generatedNumber</w:t>
                             </w:r>
-                            <w:proofErr w:type="spellEnd"/>
-                            <w:r>
-                              <w:t xml:space="preserve"> </w:t>
-                            </w:r>
-                            <w:proofErr w:type="spellStart"/>
-                            <w:r>
-                              <w:t>generatedNumber</w:t>
-                            </w:r>
-                            <w:proofErr w:type="spellEnd"/>
                           </w:p>
                           <w:p>
                             <w:pPr>
                               <w:jc w:val="center"/>
                             </w:pPr>
                             <w:r>
-                              <w:t xml:space="preserve">Random </w:t>
+                              <w:t>Random random</w:t>
                             </w:r>
-                            <w:proofErr w:type="spellStart"/>
-                            <w:r>
-                              <w:t>random</w:t>
-                            </w:r>
-                            <w:proofErr w:type="spellEnd"/>
                           </w:p>
                           <w:p>
                             <w:pPr>
@@ -2225,24 +2099,9 @@
                             <w:pPr>
                               <w:jc w:val="center"/>
                             </w:pPr>
-                            <w:proofErr w:type="spellStart"/>
                             <w:r>
-                              <w:t>Int</w:t>
+                              <w:t>Int getNumber()</w:t>
                             </w:r>
-                            <w:proofErr w:type="spellEnd"/>
-                            <w:r>
-                              <w:t xml:space="preserve"> </w:t>
-                            </w:r>
-                            <w:proofErr w:type="spellStart"/>
-                            <w:proofErr w:type="gramStart"/>
-                            <w:r>
-                              <w:t>getNumber</w:t>
-                            </w:r>
-                            <w:proofErr w:type="spellEnd"/>
-                            <w:r>
-                              <w:t>()</w:t>
-                            </w:r>
-                            <w:proofErr w:type="gramEnd"/>
                           </w:p>
                         </w:txbxContent>
                       </wps:txbx>
@@ -2312,8 +2171,6 @@
       <w:pPr>
         <w:pStyle w:val="Heading2"/>
       </w:pPr>
-      <w:bookmarkStart w:id="0" w:name="_GoBack"/>
-      <w:bookmarkEnd w:id="0"/>
       <w:r>
         <w:lastRenderedPageBreak/>
         <w:t>S</w:t>
@@ -2329,19 +2186,556 @@
           <w:lang w:eastAsia="en-GB"/>
         </w:rPr>
         <mc:AlternateContent>
+          <mc:Choice Requires="wps">
+            <w:drawing>
+              <wp:inline distT="0" distB="0" distL="0" distR="0">
+                <wp:extent cx="3645535" cy="2686050"/>
+                <wp:effectExtent l="0" t="0" r="12065" b="19050"/>
+                <wp:docPr id="304" name="Text Box 304"/>
+                <wp:cNvGraphicFramePr/>
+                <a:graphic xmlns:a="http://schemas.openxmlformats.org/drawingml/2006/main">
+                  <a:graphicData uri="http://schemas.microsoft.com/office/word/2010/wordprocessingShape">
+                    <wps:wsp>
+                      <wps:cNvSpPr txBox="1"/>
+                      <wps:spPr>
+                        <a:xfrm>
+                          <a:off x="0" y="0"/>
+                          <a:ext cx="3645535" cy="2686050"/>
+                        </a:xfrm>
+                        <a:prstGeom prst="rect">
+                          <a:avLst/>
+                        </a:prstGeom>
+                        <a:solidFill>
+                          <a:schemeClr val="lt1"/>
+                        </a:solidFill>
+                        <a:ln w="6350">
+                          <a:solidFill>
+                            <a:prstClr val="black"/>
+                          </a:solidFill>
+                        </a:ln>
+                        <a:effectLst/>
+                      </wps:spPr>
+                      <wps:style>
+                        <a:lnRef idx="0">
+                          <a:schemeClr val="accent1"/>
+                        </a:lnRef>
+                        <a:fillRef idx="0">
+                          <a:schemeClr val="accent1"/>
+                        </a:fillRef>
+                        <a:effectRef idx="0">
+                          <a:schemeClr val="accent1"/>
+                        </a:effectRef>
+                        <a:fontRef idx="minor">
+                          <a:schemeClr val="dk1"/>
+                        </a:fontRef>
+                      </wps:style>
+                      <wps:txbx>
+                        <w:txbxContent>
+                          <w:p>
+                            <w:pPr>
+                              <w:jc w:val="center"/>
+                              <w:rPr>
+                                <w:b/>
+                              </w:rPr>
+                            </w:pPr>
+                            <w:r>
+                              <w:rPr>
+                                <w:b/>
+                              </w:rPr>
+                              <w:t>Login</w:t>
+                            </w:r>
+                          </w:p>
+                          <w:p/>
+                        </w:txbxContent>
+                      </wps:txbx>
+                      <wps:bodyPr rot="0" spcFirstLastPara="0" vertOverflow="overflow" horzOverflow="overflow" vert="horz" wrap="square" lIns="91440" tIns="45720" rIns="91440" bIns="45720" numCol="1" spcCol="0" rtlCol="0" fromWordArt="0" anchor="t" anchorCtr="0" forceAA="0" compatLnSpc="1">
+                        <a:prstTxWarp prst="textNoShape">
+                          <a:avLst/>
+                        </a:prstTxWarp>
+                        <a:noAutofit/>
+                      </wps:bodyPr>
+                    </wps:wsp>
+                  </a:graphicData>
+                </a:graphic>
+              </wp:inline>
+            </w:drawing>
+          </mc:Choice>
+          <mc:Fallback>
+            <w:pict>
+              <v:shapetype id="_x0000_t202" coordsize="21600,21600" o:spt="202" path="m,l,21600r21600,l21600,xe">
+                <v:stroke joinstyle="miter"/>
+                <v:path gradientshapeok="t" o:connecttype="rect"/>
+              </v:shapetype>
+              <v:shape id="Text Box 304" o:spid="_x0000_s1038" type="#_x0000_t202" style="width:287.05pt;height:211.5pt;visibility:visible;mso-wrap-style:square;mso-left-percent:-10001;mso-top-percent:-10001;mso-position-horizontal:absolute;mso-position-horizontal-relative:char;mso-position-vertical:absolute;mso-position-vertical-relative:line;mso-left-percent:-10001;mso-top-percent:-10001;v-text-anchor:top" o:gfxdata="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" fillcolor="white [3201]" strokeweight=".5pt">
+                <v:textbox>
+                  <w:txbxContent>
+                    <w:p>
+                      <w:pPr>
+                        <w:jc w:val="center"/>
+                        <w:rPr>
+                          <w:b/>
+                        </w:rPr>
+                      </w:pPr>
+                      <w:r>
+                        <w:rPr>
+                          <w:b/>
+                        </w:rPr>
+                        <w:t>Login</w:t>
+                      </w:r>
+                    </w:p>
+                    <w:p/>
+                  </w:txbxContent>
+                </v:textbox>
+                <w10:anchorlock/>
+              </v:shape>
+            </w:pict>
+          </mc:Fallback>
+        </mc:AlternateContent>
+      </w:r>
+      <w:r>
+        <w:rPr>
+          <w:noProof/>
+          <w:lang w:eastAsia="en-GB"/>
+        </w:rPr>
+        <mc:AlternateContent>
+          <mc:Choice Requires="wps">
+            <w:drawing>
+              <wp:anchor distT="0" distB="0" distL="114300" distR="114300" simplePos="0" relativeHeight="251745280" behindDoc="0" locked="0" layoutInCell="1" allowOverlap="1" wp14:anchorId="3C6EDB8A" wp14:editId="03E91B3F">
+                <wp:simplePos x="0" y="0"/>
+                <wp:positionH relativeFrom="column">
+                  <wp:posOffset>1933575</wp:posOffset>
+                </wp:positionH>
+                <wp:positionV relativeFrom="paragraph">
+                  <wp:posOffset>2014855</wp:posOffset>
+                </wp:positionV>
+                <wp:extent cx="828675" cy="333375"/>
+                <wp:effectExtent l="0" t="0" r="28575" b="28575"/>
+                <wp:wrapNone/>
+                <wp:docPr id="29" name="Rectangle 29"/>
+                <wp:cNvGraphicFramePr/>
+                <a:graphic xmlns:a="http://schemas.openxmlformats.org/drawingml/2006/main">
+                  <a:graphicData uri="http://schemas.microsoft.com/office/word/2010/wordprocessingShape">
+                    <wps:wsp>
+                      <wps:cNvSpPr/>
+                      <wps:spPr>
+                        <a:xfrm>
+                          <a:off x="0" y="0"/>
+                          <a:ext cx="828675" cy="333375"/>
+                        </a:xfrm>
+                        <a:prstGeom prst="rect">
+                          <a:avLst/>
+                        </a:prstGeom>
+                      </wps:spPr>
+                      <wps:style>
+                        <a:lnRef idx="2">
+                          <a:schemeClr val="accent5">
+                            <a:shade val="50000"/>
+                          </a:schemeClr>
+                        </a:lnRef>
+                        <a:fillRef idx="1">
+                          <a:schemeClr val="accent5"/>
+                        </a:fillRef>
+                        <a:effectRef idx="0">
+                          <a:schemeClr val="accent5"/>
+                        </a:effectRef>
+                        <a:fontRef idx="minor">
+                          <a:schemeClr val="lt1"/>
+                        </a:fontRef>
+                      </wps:style>
+                      <wps:txbx>
+                        <w:txbxContent>
+                          <w:p>
+                            <w:pPr>
+                              <w:jc w:val="center"/>
+                            </w:pPr>
+                            <w:r>
+                              <w:t>Login</w:t>
+                            </w:r>
+                          </w:p>
+                        </w:txbxContent>
+                      </wps:txbx>
+                      <wps:bodyPr rot="0" spcFirstLastPara="0" vertOverflow="overflow" horzOverflow="overflow" vert="horz" wrap="square" lIns="91440" tIns="45720" rIns="91440" bIns="45720" numCol="1" spcCol="0" rtlCol="0" fromWordArt="0" anchor="ctr" anchorCtr="0" forceAA="0" compatLnSpc="1">
+                        <a:prstTxWarp prst="textNoShape">
+                          <a:avLst/>
+                        </a:prstTxWarp>
+                        <a:noAutofit/>
+                      </wps:bodyPr>
+                    </wps:wsp>
+                  </a:graphicData>
+                </a:graphic>
+              </wp:anchor>
+            </w:drawing>
+          </mc:Choice>
+          <mc:Fallback>
+            <w:pict>
+              <v:rect id="Rectangle 29" o:spid="_x0000_s1045" style="position:absolute;margin-left:152.25pt;margin-top:158.65pt;width:65.25pt;height:26.25pt;z-index:251745280;visibility:visible;mso-wrap-style:square;mso-wrap-distance-left:9pt;mso-wrap-distance-top:0;mso-wrap-distance-right:9pt;mso-wrap-distance-bottom:0;mso-position-horizontal:absolute;mso-position-horizontal-relative:text;mso-position-vertical:absolute;mso-position-vertical-relative:text;v-text-anchor:middle" o:gfxdata="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" fillcolor="#4bacc6 [3208]" strokecolor="#205867 [1608]" strokeweight="2pt">
+                <v:textbox>
+                  <w:txbxContent>
+                    <w:p>
+                      <w:pPr>
+                        <w:jc w:val="center"/>
+                      </w:pPr>
+                      <w:r>
+                        <w:t>Login</w:t>
+                      </w:r>
+                    </w:p>
+                  </w:txbxContent>
+                </v:textbox>
+              </v:rect>
+            </w:pict>
+          </mc:Fallback>
+        </mc:AlternateContent>
+      </w:r>
+      <w:r>
+        <w:rPr>
+          <w:noProof/>
+          <w:lang w:eastAsia="en-GB"/>
+        </w:rPr>
+        <mc:AlternateContent>
+          <mc:Choice Requires="wps">
+            <w:drawing>
+              <wp:anchor distT="0" distB="0" distL="114300" distR="114300" simplePos="0" relativeHeight="251743232" behindDoc="0" locked="0" layoutInCell="1" allowOverlap="1" wp14:anchorId="20C6F8C2" wp14:editId="0C41FF26">
+                <wp:simplePos x="0" y="0"/>
+                <wp:positionH relativeFrom="column">
+                  <wp:posOffset>476250</wp:posOffset>
+                </wp:positionH>
+                <wp:positionV relativeFrom="paragraph">
+                  <wp:posOffset>2014855</wp:posOffset>
+                </wp:positionV>
+                <wp:extent cx="828675" cy="333375"/>
+                <wp:effectExtent l="0" t="0" r="28575" b="28575"/>
+                <wp:wrapNone/>
+                <wp:docPr id="28" name="Rectangle 28"/>
+                <wp:cNvGraphicFramePr/>
+                <a:graphic xmlns:a="http://schemas.openxmlformats.org/drawingml/2006/main">
+                  <a:graphicData uri="http://schemas.microsoft.com/office/word/2010/wordprocessingShape">
+                    <wps:wsp>
+                      <wps:cNvSpPr/>
+                      <wps:spPr>
+                        <a:xfrm>
+                          <a:off x="0" y="0"/>
+                          <a:ext cx="828675" cy="333375"/>
+                        </a:xfrm>
+                        <a:prstGeom prst="rect">
+                          <a:avLst/>
+                        </a:prstGeom>
+                      </wps:spPr>
+                      <wps:style>
+                        <a:lnRef idx="2">
+                          <a:schemeClr val="accent5">
+                            <a:shade val="50000"/>
+                          </a:schemeClr>
+                        </a:lnRef>
+                        <a:fillRef idx="1">
+                          <a:schemeClr val="accent5"/>
+                        </a:fillRef>
+                        <a:effectRef idx="0">
+                          <a:schemeClr val="accent5"/>
+                        </a:effectRef>
+                        <a:fontRef idx="minor">
+                          <a:schemeClr val="lt1"/>
+                        </a:fontRef>
+                      </wps:style>
+                      <wps:txbx>
+                        <w:txbxContent>
+                          <w:p>
+                            <w:pPr>
+                              <w:jc w:val="center"/>
+                            </w:pPr>
+                            <w:r>
+                              <w:t>Help</w:t>
+                            </w:r>
+                          </w:p>
+                        </w:txbxContent>
+                      </wps:txbx>
+                      <wps:bodyPr rot="0" spcFirstLastPara="0" vertOverflow="overflow" horzOverflow="overflow" vert="horz" wrap="square" lIns="91440" tIns="45720" rIns="91440" bIns="45720" numCol="1" spcCol="0" rtlCol="0" fromWordArt="0" anchor="ctr" anchorCtr="0" forceAA="0" compatLnSpc="1">
+                        <a:prstTxWarp prst="textNoShape">
+                          <a:avLst/>
+                        </a:prstTxWarp>
+                        <a:noAutofit/>
+                      </wps:bodyPr>
+                    </wps:wsp>
+                  </a:graphicData>
+                </a:graphic>
+              </wp:anchor>
+            </w:drawing>
+          </mc:Choice>
+          <mc:Fallback>
+            <w:pict>
+              <v:rect id="Rectangle 28" o:spid="_x0000_s1046" style="position:absolute;margin-left:37.5pt;margin-top:158.65pt;width:65.25pt;height:26.25pt;z-index:251743232;visibility:visible;mso-wrap-style:square;mso-wrap-distance-left:9pt;mso-wrap-distance-top:0;mso-wrap-distance-right:9pt;mso-wrap-distance-bottom:0;mso-position-horizontal:absolute;mso-position-horizontal-relative:text;mso-position-vertical:absolute;mso-position-vertical-relative:text;v-text-anchor:middle" o:gfxdata="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" fillcolor="#4bacc6 [3208]" strokecolor="#205867 [1608]" strokeweight="2pt">
+                <v:textbox>
+                  <w:txbxContent>
+                    <w:p>
+                      <w:pPr>
+                        <w:jc w:val="center"/>
+                      </w:pPr>
+                      <w:r>
+                        <w:t>Help</w:t>
+                      </w:r>
+                    </w:p>
+                  </w:txbxContent>
+                </v:textbox>
+              </v:rect>
+            </w:pict>
+          </mc:Fallback>
+        </mc:AlternateContent>
+      </w:r>
+      <w:r>
+        <w:rPr>
+          <w:noProof/>
+          <w:lang w:eastAsia="en-GB"/>
+        </w:rPr>
+        <mc:AlternateContent>
+          <mc:Choice Requires="wps">
+            <w:drawing>
+              <wp:anchor distT="0" distB="0" distL="114300" distR="114300" simplePos="0" relativeHeight="251742208" behindDoc="0" locked="0" layoutInCell="1" allowOverlap="1" wp14:anchorId="5AE61205" wp14:editId="474E3304">
+                <wp:simplePos x="0" y="0"/>
+                <wp:positionH relativeFrom="column">
+                  <wp:posOffset>638174</wp:posOffset>
+                </wp:positionH>
+                <wp:positionV relativeFrom="paragraph">
+                  <wp:posOffset>871855</wp:posOffset>
+                </wp:positionV>
+                <wp:extent cx="733425" cy="914400"/>
+                <wp:effectExtent l="0" t="0" r="9525" b="0"/>
+                <wp:wrapNone/>
+                <wp:docPr id="5" name="Text Box 5"/>
+                <wp:cNvGraphicFramePr/>
+                <a:graphic xmlns:a="http://schemas.openxmlformats.org/drawingml/2006/main">
+                  <a:graphicData uri="http://schemas.microsoft.com/office/word/2010/wordprocessingShape">
+                    <wps:wsp>
+                      <wps:cNvSpPr txBox="1"/>
+                      <wps:spPr>
+                        <a:xfrm>
+                          <a:off x="0" y="0"/>
+                          <a:ext cx="733425" cy="914400"/>
+                        </a:xfrm>
+                        <a:prstGeom prst="rect">
+                          <a:avLst/>
+                        </a:prstGeom>
+                        <a:solidFill>
+                          <a:schemeClr val="lt1"/>
+                        </a:solidFill>
+                        <a:ln w="6350">
+                          <a:noFill/>
+                        </a:ln>
+                        <a:effectLst/>
+                      </wps:spPr>
+                      <wps:style>
+                        <a:lnRef idx="0">
+                          <a:schemeClr val="accent1"/>
+                        </a:lnRef>
+                        <a:fillRef idx="0">
+                          <a:schemeClr val="accent1"/>
+                        </a:fillRef>
+                        <a:effectRef idx="0">
+                          <a:schemeClr val="accent1"/>
+                        </a:effectRef>
+                        <a:fontRef idx="minor">
+                          <a:schemeClr val="dk1"/>
+                        </a:fontRef>
+                      </wps:style>
+                      <wps:txbx>
+                        <w:txbxContent>
+                          <w:p>
+                            <w:r>
+                              <w:t>User</w:t>
+                            </w:r>
+                          </w:p>
+                          <w:p/>
+                          <w:p>
+                            <w:r>
+                              <w:t>Password</w:t>
+                            </w:r>
+                          </w:p>
+                        </w:txbxContent>
+                      </wps:txbx>
+                      <wps:bodyPr rot="0" spcFirstLastPara="0" vertOverflow="overflow" horzOverflow="overflow" vert="horz" wrap="square" lIns="91440" tIns="45720" rIns="91440" bIns="45720" numCol="1" spcCol="0" rtlCol="0" fromWordArt="0" anchor="t" anchorCtr="0" forceAA="0" compatLnSpc="1">
+                        <a:prstTxWarp prst="textNoShape">
+                          <a:avLst/>
+                        </a:prstTxWarp>
+                        <a:noAutofit/>
+                      </wps:bodyPr>
+                    </wps:wsp>
+                  </a:graphicData>
+                </a:graphic>
+                <wp14:sizeRelH relativeFrom="margin">
+                  <wp14:pctWidth>0</wp14:pctWidth>
+                </wp14:sizeRelH>
+              </wp:anchor>
+            </w:drawing>
+          </mc:Choice>
+          <mc:Fallback>
+            <w:pict>
+              <v:shape id="Text Box 5" o:spid="_x0000_s1047" type="#_x0000_t202" style="position:absolute;margin-left:50.25pt;margin-top:68.65pt;width:57.75pt;height:1in;z-index:251742208;visibility:visible;mso-wrap-style:square;mso-width-percent:0;mso-wrap-distance-left:9pt;mso-wrap-distance-top:0;mso-wrap-distance-right:9pt;mso-wrap-distance-bottom:0;mso-position-horizontal:absolute;mso-position-horizontal-relative:text;mso-position-vertical:absolute;mso-position-vertical-relative:text;mso-width-percent:0;mso-width-relative:margin;v-text-anchor:top" o:gfxdata="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" fillcolor="white [3201]" stroked="f" strokeweight=".5pt">
+                <v:textbox>
+                  <w:txbxContent>
+                    <w:p>
+                      <w:r>
+                        <w:t>User</w:t>
+                      </w:r>
+                    </w:p>
+                    <w:p/>
+                    <w:p>
+                      <w:r>
+                        <w:t>Password</w:t>
+                      </w:r>
+                    </w:p>
+                  </w:txbxContent>
+                </v:textbox>
+              </v:shape>
+            </w:pict>
+          </mc:Fallback>
+        </mc:AlternateContent>
+      </w:r>
+      <w:r>
+        <w:rPr>
+          <w:noProof/>
+          <w:lang w:eastAsia="en-GB"/>
+        </w:rPr>
+        <mc:AlternateContent>
+          <mc:Choice Requires="wps">
+            <w:drawing>
+              <wp:anchor distT="0" distB="0" distL="114300" distR="114300" simplePos="0" relativeHeight="251741184" behindDoc="0" locked="0" layoutInCell="1" allowOverlap="1" wp14:anchorId="1E07FB32" wp14:editId="333C5F5E">
+                <wp:simplePos x="0" y="0"/>
+                <wp:positionH relativeFrom="column">
+                  <wp:posOffset>1781175</wp:posOffset>
+                </wp:positionH>
+                <wp:positionV relativeFrom="paragraph">
+                  <wp:posOffset>1481455</wp:posOffset>
+                </wp:positionV>
+                <wp:extent cx="866775" cy="276225"/>
+                <wp:effectExtent l="0" t="0" r="28575" b="28575"/>
+                <wp:wrapNone/>
+                <wp:docPr id="4" name="Rectangle 4"/>
+                <wp:cNvGraphicFramePr/>
+                <a:graphic xmlns:a="http://schemas.openxmlformats.org/drawingml/2006/main">
+                  <a:graphicData uri="http://schemas.microsoft.com/office/word/2010/wordprocessingShape">
+                    <wps:wsp>
+                      <wps:cNvSpPr/>
+                      <wps:spPr>
+                        <a:xfrm>
+                          <a:off x="0" y="0"/>
+                          <a:ext cx="866775" cy="276225"/>
+                        </a:xfrm>
+                        <a:prstGeom prst="rect">
+                          <a:avLst/>
+                        </a:prstGeom>
+                      </wps:spPr>
+                      <wps:style>
+                        <a:lnRef idx="2">
+                          <a:schemeClr val="accent6"/>
+                        </a:lnRef>
+                        <a:fillRef idx="1">
+                          <a:schemeClr val="lt1"/>
+                        </a:fillRef>
+                        <a:effectRef idx="0">
+                          <a:schemeClr val="accent6"/>
+                        </a:effectRef>
+                        <a:fontRef idx="minor">
+                          <a:schemeClr val="dk1"/>
+                        </a:fontRef>
+                      </wps:style>
+                      <wps:bodyPr rot="0" spcFirstLastPara="0" vertOverflow="overflow" horzOverflow="overflow" vert="horz" wrap="square" lIns="91440" tIns="45720" rIns="91440" bIns="45720" numCol="1" spcCol="0" rtlCol="0" fromWordArt="0" anchor="ctr" anchorCtr="0" forceAA="0" compatLnSpc="1">
+                        <a:prstTxWarp prst="textNoShape">
+                          <a:avLst/>
+                        </a:prstTxWarp>
+                        <a:noAutofit/>
+                      </wps:bodyPr>
+                    </wps:wsp>
+                  </a:graphicData>
+                </a:graphic>
+              </wp:anchor>
+            </w:drawing>
+          </mc:Choice>
+          <mc:Fallback>
+            <w:pict>
+              <v:rect id="Rectangle 4" o:spid="_x0000_s1026" style="position:absolute;margin-left:140.25pt;margin-top:116.65pt;width:68.25pt;height:21.75pt;z-index:251741184;visibility:visible;mso-wrap-style:square;mso-wrap-distance-left:9pt;mso-wrap-distance-top:0;mso-wrap-distance-right:9pt;mso-wrap-distance-bottom:0;mso-position-horizontal:absolute;mso-position-horizontal-relative:text;mso-position-vertical:absolute;mso-position-vertical-relative:text;v-text-anchor:middle" o:gfxdata="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" fillcolor="white [3201]" strokecolor="#f79646 [3209]" strokeweight="2pt"/>
+            </w:pict>
+          </mc:Fallback>
+        </mc:AlternateContent>
+      </w:r>
+      <w:r>
+        <w:rPr>
+          <w:noProof/>
+          <w:lang w:eastAsia="en-GB"/>
+        </w:rPr>
+        <mc:AlternateContent>
+          <mc:Choice Requires="wps">
+            <w:drawing>
+              <wp:anchor distT="0" distB="0" distL="114300" distR="114300" simplePos="0" relativeHeight="251739136" behindDoc="0" locked="0" layoutInCell="1" allowOverlap="1" wp14:anchorId="2E236773" wp14:editId="1F447980">
+                <wp:simplePos x="0" y="0"/>
+                <wp:positionH relativeFrom="column">
+                  <wp:posOffset>1781175</wp:posOffset>
+                </wp:positionH>
+                <wp:positionV relativeFrom="paragraph">
+                  <wp:posOffset>871855</wp:posOffset>
+                </wp:positionV>
+                <wp:extent cx="866775" cy="276225"/>
+                <wp:effectExtent l="0" t="0" r="28575" b="28575"/>
+                <wp:wrapNone/>
+                <wp:docPr id="1" name="Rectangle 1"/>
+                <wp:cNvGraphicFramePr/>
+                <a:graphic xmlns:a="http://schemas.openxmlformats.org/drawingml/2006/main">
+                  <a:graphicData uri="http://schemas.microsoft.com/office/word/2010/wordprocessingShape">
+                    <wps:wsp>
+                      <wps:cNvSpPr/>
+                      <wps:spPr>
+                        <a:xfrm>
+                          <a:off x="0" y="0"/>
+                          <a:ext cx="866775" cy="276225"/>
+                        </a:xfrm>
+                        <a:prstGeom prst="rect">
+                          <a:avLst/>
+                        </a:prstGeom>
+                      </wps:spPr>
+                      <wps:style>
+                        <a:lnRef idx="2">
+                          <a:schemeClr val="accent6"/>
+                        </a:lnRef>
+                        <a:fillRef idx="1">
+                          <a:schemeClr val="lt1"/>
+                        </a:fillRef>
+                        <a:effectRef idx="0">
+                          <a:schemeClr val="accent6"/>
+                        </a:effectRef>
+                        <a:fontRef idx="minor">
+                          <a:schemeClr val="dk1"/>
+                        </a:fontRef>
+                      </wps:style>
+                      <wps:bodyPr rot="0" spcFirstLastPara="0" vertOverflow="overflow" horzOverflow="overflow" vert="horz" wrap="square" lIns="91440" tIns="45720" rIns="91440" bIns="45720" numCol="1" spcCol="0" rtlCol="0" fromWordArt="0" anchor="ctr" anchorCtr="0" forceAA="0" compatLnSpc="1">
+                        <a:prstTxWarp prst="textNoShape">
+                          <a:avLst/>
+                        </a:prstTxWarp>
+                        <a:noAutofit/>
+                      </wps:bodyPr>
+                    </wps:wsp>
+                  </a:graphicData>
+                </a:graphic>
+              </wp:anchor>
+            </w:drawing>
+          </mc:Choice>
+          <mc:Fallback>
+            <w:pict>
+              <v:rect id="Rectangle 1" o:spid="_x0000_s1026" style="position:absolute;margin-left:140.25pt;margin-top:68.65pt;width:68.25pt;height:21.75pt;z-index:251739136;visibility:visible;mso-wrap-style:square;mso-wrap-distance-left:9pt;mso-wrap-distance-top:0;mso-wrap-distance-right:9pt;mso-wrap-distance-bottom:0;mso-position-horizontal:absolute;mso-position-horizontal-relative:text;mso-position-vertical:absolute;mso-position-vertical-relative:text;v-text-anchor:middle" o:gfxdata="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" fillcolor="white [3201]" strokecolor="#f79646 [3209]" strokeweight="2pt"/>
+            </w:pict>
+          </mc:Fallback>
+        </mc:AlternateContent>
+      </w:r>
+    </w:p>
+    <w:p>
+      <w:r>
+        <w:rPr>
+          <w:noProof/>
+          <w:lang w:eastAsia="en-GB"/>
+        </w:rPr>
+        <w:lastRenderedPageBreak/>
+        <mc:AlternateContent>
           <mc:Choice Requires="wpg">
             <w:drawing>
-              <wp:anchor distT="0" distB="0" distL="114300" distR="114300" simplePos="0" relativeHeight="251755520" behindDoc="0" locked="0" layoutInCell="1" allowOverlap="1" wp14:anchorId="5E0D4636" wp14:editId="3E4B6E98">
-                <wp:simplePos x="0" y="0"/>
-                <wp:positionH relativeFrom="column">
-                  <wp:posOffset>4486275</wp:posOffset>
-                </wp:positionH>
-                <wp:positionV relativeFrom="paragraph">
-                  <wp:posOffset>43180</wp:posOffset>
-                </wp:positionV>
+              <wp:inline distT="0" distB="0" distL="0" distR="0" wp14:anchorId="038EF24B" wp14:editId="1DF1E404">
                 <wp:extent cx="3645535" cy="2686050"/>
                 <wp:effectExtent l="0" t="0" r="12065" b="19050"/>
-                <wp:wrapNone/>
                 <wp:docPr id="37" name="Group 37"/>
                 <wp:cNvGraphicFramePr/>
                 <a:graphic xmlns:a="http://schemas.openxmlformats.org/drawingml/2006/main">
@@ -2504,10 +2898,7 @@
                                 <w:jc w:val="center"/>
                               </w:pPr>
                               <w:r>
-                                <w:t xml:space="preserve">Search </w:t>
-                              </w:r>
-                              <w:r>
-                                <w:t>customer</w:t>
+                                <w:t>Search customer</w:t>
                               </w:r>
                             </w:p>
                           </w:txbxContent>
@@ -2554,10 +2945,7 @@
                                 <w:jc w:val="center"/>
                               </w:pPr>
                               <w:r>
-                                <w:t xml:space="preserve">Search </w:t>
-                              </w:r>
-                              <w:r>
-                                <w:t>employee</w:t>
+                                <w:t>Search employee</w:t>
                               </w:r>
                             </w:p>
                             <w:p>
@@ -2629,17 +3017,13 @@
                     </wpg:wgp>
                   </a:graphicData>
                 </a:graphic>
-              </wp:anchor>
+              </wp:inline>
             </w:drawing>
           </mc:Choice>
           <mc:Fallback>
             <w:pict>
-              <v:group id="Group 37" o:spid="_x0000_s1038" style="position:absolute;margin-left:353.25pt;margin-top:3.4pt;width:287.05pt;height:211.5pt;z-index:251755520" coordsize="36455,26860" o:gfxdata="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">
-                <v:shapetype id="_x0000_t202" coordsize="21600,21600" o:spt="202" path="m,l,21600r21600,l21600,xe">
-                  <v:stroke joinstyle="miter"/>
-                  <v:path gradientshapeok="t" o:connecttype="rect"/>
-                </v:shapetype>
-                <v:shape id="Text Box 30" o:spid="_x0000_s1039" type="#_x0000_t202" style="position:absolute;width:36455;height:26860;visibility:visible;mso-wrap-style:square;v-text-anchor:top" o:gfxdata="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" fillcolor="white [3201]" strokeweight=".5pt">
+              <v:group id="Group 37" o:spid="_x0000_s1042" style="width:287.05pt;height:211.5pt;mso-position-horizontal-relative:char;mso-position-vertical-relative:line" coordsize="36455,26860" o:gfxdata="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">
+                <v:shape id="Text Box 30" o:spid="_x0000_s1043" type="#_x0000_t202" style="position:absolute;width:36455;height:26860;visibility:visible;mso-wrap-style:square;v-text-anchor:top" o:gfxdata="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" fillcolor="white [3201]" strokeweight=".5pt">
                   <v:textbox>
                     <w:txbxContent>
                       <w:p>
@@ -2660,7 +3044,7 @@
                     </w:txbxContent>
                   </v:textbox>
                 </v:shape>
-                <v:rect id="Rectangle 32" o:spid="_x0000_s1040" style="position:absolute;left:4953;top:5238;width:11430;height:5334;visibility:visible;mso-wrap-style:square;v-text-anchor:middle" o:gfxdata="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" fillcolor="#4bacc6 [3208]" strokecolor="#205867 [1608]" strokeweight="2pt">
+                <v:rect id="Rectangle 32" o:spid="_x0000_s1044" style="position:absolute;left:4953;top:5238;width:11430;height:5334;visibility:visible;mso-wrap-style:square;v-text-anchor:middle" o:gfxdata="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" fillcolor="#4bacc6 [3208]" strokecolor="#205867 [1608]" strokeweight="2pt">
                   <v:textbox>
                     <w:txbxContent>
                       <w:p>
@@ -2679,7 +3063,7 @@
                     </w:txbxContent>
                   </v:textbox>
                 </v:rect>
-                <v:rect id="Rectangle 33" o:spid="_x0000_s1041" style="position:absolute;left:22383;top:5238;width:11240;height:5334;visibility:visible;mso-wrap-style:square;v-text-anchor:middle" o:gfxdata="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" fillcolor="#4bacc6 [3208]" strokecolor="#205867 [1608]" strokeweight="2pt">
+                <v:rect id="Rectangle 33" o:spid="_x0000_s1045" style="position:absolute;left:22383;top:5238;width:11240;height:5334;visibility:visible;mso-wrap-style:square;v-text-anchor:middle" o:gfxdata="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" fillcolor="#4bacc6 [3208]" strokecolor="#205867 [1608]" strokeweight="2pt">
                   <v:textbox>
                     <w:txbxContent>
                       <w:p>
@@ -2687,16 +3071,13 @@
                           <w:jc w:val="center"/>
                         </w:pPr>
                         <w:r>
-                          <w:t xml:space="preserve">Search </w:t>
-                        </w:r>
-                        <w:r>
-                          <w:t>customer</w:t>
+                          <w:t>Search customer</w:t>
                         </w:r>
                       </w:p>
                     </w:txbxContent>
                   </v:textbox>
                 </v:rect>
-                <v:rect id="Rectangle 35" o:spid="_x0000_s1042" style="position:absolute;left:4953;top:14382;width:11430;height:5334;visibility:visible;mso-wrap-style:square;v-text-anchor:middle" o:gfxdata="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" fillcolor="#4bacc6 [3208]" strokecolor="#205867 [1608]" strokeweight="2pt">
+                <v:rect id="Rectangle 35" o:spid="_x0000_s1046" style="position:absolute;left:4953;top:14382;width:11430;height:5334;visibility:visible;mso-wrap-style:square;v-text-anchor:middle" o:gfxdata="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" fillcolor="#4bacc6 [3208]" strokecolor="#205867 [1608]" strokeweight="2pt">
                   <v:textbox>
                     <w:txbxContent>
                       <w:p>
@@ -2704,10 +3085,7 @@
                           <w:jc w:val="center"/>
                         </w:pPr>
                         <w:r>
-                          <w:t xml:space="preserve">Search </w:t>
-                        </w:r>
-                        <w:r>
-                          <w:t>employee</w:t>
+                          <w:t>Search employee</w:t>
                         </w:r>
                       </w:p>
                       <w:p>
@@ -2718,7 +3096,7 @@
                     </w:txbxContent>
                   </v:textbox>
                 </v:rect>
-                <v:rect id="Rectangle 36" o:spid="_x0000_s1043" style="position:absolute;left:22383;top:14382;width:11430;height:5334;visibility:visible;mso-wrap-style:square;v-text-anchor:middle" o:gfxdata="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" fillcolor="#4bacc6 [3208]" strokecolor="#205867 [1608]" strokeweight="2pt">
+                <v:rect id="Rectangle 36" o:spid="_x0000_s1047" style="position:absolute;left:22383;top:14382;width:11430;height:5334;visibility:visible;mso-wrap-style:square;v-text-anchor:middle" o:gfxdata="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" fillcolor="#4bacc6 [3208]" strokecolor="#205867 [1608]" strokeweight="2pt">
                   <v:textbox>
                     <w:txbxContent>
                       <w:p>
@@ -2737,63 +3115,61 @@
                     </w:txbxContent>
                   </v:textbox>
                 </v:rect>
+                <w10:anchorlock/>
               </v:group>
             </w:pict>
           </mc:Fallback>
         </mc:AlternateContent>
       </w:r>
+    </w:p>
+    <w:p/>
+    <w:p/>
+    <w:p/>
+    <w:p>
       <w:r>
         <w:rPr>
           <w:noProof/>
           <w:lang w:eastAsia="en-GB"/>
         </w:rPr>
+        <w:lastRenderedPageBreak/>
         <mc:AlternateContent>
           <mc:Choice Requires="wps">
             <w:drawing>
-              <wp:anchor distT="0" distB="0" distL="114300" distR="114300" simplePos="0" relativeHeight="251705344" behindDoc="0" locked="0" layoutInCell="1" allowOverlap="1" wp14:anchorId="542C0715" wp14:editId="38188CB7">
+              <wp:anchor distT="0" distB="0" distL="114300" distR="114300" simplePos="0" relativeHeight="251751424" behindDoc="0" locked="0" layoutInCell="1" allowOverlap="1" wp14:anchorId="0BBA5ED4" wp14:editId="07D4AF81">
                 <wp:simplePos x="0" y="0"/>
                 <wp:positionH relativeFrom="column">
-                  <wp:posOffset>-19050</wp:posOffset>
+                  <wp:posOffset>161925</wp:posOffset>
                 </wp:positionH>
                 <wp:positionV relativeFrom="paragraph">
-                  <wp:posOffset>43180</wp:posOffset>
+                  <wp:posOffset>609600</wp:posOffset>
                 </wp:positionV>
-                <wp:extent cx="3645535" cy="2686050"/>
-                <wp:effectExtent l="0" t="0" r="12065" b="19050"/>
+                <wp:extent cx="3286125" cy="1704975"/>
+                <wp:effectExtent l="0" t="0" r="28575" b="28575"/>
                 <wp:wrapNone/>
-                <wp:docPr id="304" name="Text Box 304"/>
+                <wp:docPr id="44" name="Rectangle 44"/>
                 <wp:cNvGraphicFramePr/>
                 <a:graphic xmlns:a="http://schemas.openxmlformats.org/drawingml/2006/main">
                   <a:graphicData uri="http://schemas.microsoft.com/office/word/2010/wordprocessingShape">
                     <wps:wsp>
-                      <wps:cNvSpPr txBox="1"/>
+                      <wps:cNvSpPr/>
                       <wps:spPr>
                         <a:xfrm>
                           <a:off x="0" y="0"/>
-                          <a:ext cx="3645535" cy="2686050"/>
+                          <a:ext cx="3286125" cy="1704975"/>
                         </a:xfrm>
                         <a:prstGeom prst="rect">
                           <a:avLst/>
                         </a:prstGeom>
-                        <a:solidFill>
-                          <a:schemeClr val="lt1"/>
-                        </a:solidFill>
-                        <a:ln w="6350">
-                          <a:solidFill>
-                            <a:prstClr val="black"/>
-                          </a:solidFill>
-                        </a:ln>
-                        <a:effectLst/>
                       </wps:spPr>
                       <wps:style>
-                        <a:lnRef idx="0">
-                          <a:schemeClr val="accent1"/>
+                        <a:lnRef idx="2">
+                          <a:schemeClr val="accent5"/>
                         </a:lnRef>
-                        <a:fillRef idx="0">
-                          <a:schemeClr val="accent1"/>
+                        <a:fillRef idx="1">
+                          <a:schemeClr val="lt1"/>
                         </a:fillRef>
                         <a:effectRef idx="0">
-                          <a:schemeClr val="accent1"/>
+                          <a:schemeClr val="accent5"/>
                         </a:effectRef>
                         <a:fontRef idx="minor">
                           <a:schemeClr val="dk1"/>
@@ -2804,21 +3180,14 @@
                           <w:p>
                             <w:pPr>
                               <w:jc w:val="center"/>
-                              <w:rPr>
-                                <w:b/>
-                              </w:rPr>
                             </w:pPr>
                             <w:r>
-                              <w:rPr>
-                                <w:b/>
-                              </w:rPr>
-                              <w:t>Login</w:t>
+                              <w:t>List of results</w:t>
                             </w:r>
                           </w:p>
-                          <w:p/>
                         </w:txbxContent>
                       </wps:txbx>
-                      <wps:bodyPr rot="0" spcFirstLastPara="0" vertOverflow="overflow" horzOverflow="overflow" vert="horz" wrap="square" lIns="91440" tIns="45720" rIns="91440" bIns="45720" numCol="1" spcCol="0" rtlCol="0" fromWordArt="0" anchor="t" anchorCtr="0" forceAA="0" compatLnSpc="1">
+                      <wps:bodyPr rot="0" spcFirstLastPara="0" vertOverflow="overflow" horzOverflow="overflow" vert="horz" wrap="square" lIns="91440" tIns="45720" rIns="91440" bIns="45720" numCol="1" spcCol="0" rtlCol="0" fromWordArt="0" anchor="ctr" anchorCtr="0" forceAA="0" compatLnSpc="1">
                         <a:prstTxWarp prst="textNoShape">
                           <a:avLst/>
                         </a:prstTxWarp>
@@ -2838,27 +3207,20 @@
           </mc:Choice>
           <mc:Fallback>
             <w:pict>
-              <v:shape id="Text Box 304" o:spid="_x0000_s1044" type="#_x0000_t202" style="position:absolute;margin-left:-1.5pt;margin-top:3.4pt;width:287.05pt;height:211.5pt;z-index:251705344;visibility:visible;mso-wrap-style:square;mso-width-percent:0;mso-height-percent:0;mso-wrap-distance-left:9pt;mso-wrap-distance-top:0;mso-wrap-distance-right:9pt;mso-wrap-distance-bottom:0;mso-position-horizontal:absolute;mso-position-horizontal-relative:text;mso-position-vertical:absolute;mso-position-vertical-relative:text;mso-width-percent:0;mso-height-percent:0;mso-width-relative:margin;mso-height-relative:margin;v-text-anchor:top" o:gfxdata="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" fillcolor="white [3201]" strokeweight=".5pt">
+              <v:rect id="Rectangle 44" o:spid="_x0000_s1048" style="position:absolute;margin-left:12.75pt;margin-top:48pt;width:258.75pt;height:134.25pt;z-index:251751424;visibility:visible;mso-wrap-style:square;mso-width-percent:0;mso-height-percent:0;mso-wrap-distance-left:9pt;mso-wrap-distance-top:0;mso-wrap-distance-right:9pt;mso-wrap-distance-bottom:0;mso-position-horizontal:absolute;mso-position-horizontal-relative:text;mso-position-vertical:absolute;mso-position-vertical-relative:text;mso-width-percent:0;mso-height-percent:0;mso-width-relative:margin;mso-height-relative:margin;v-text-anchor:middle" o:gfxdata="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" fillcolor="white [3201]" strokecolor="#4bacc6 [3208]" strokeweight="2pt">
                 <v:textbox>
                   <w:txbxContent>
                     <w:p>
                       <w:pPr>
                         <w:jc w:val="center"/>
-                        <w:rPr>
-                          <w:b/>
-                        </w:rPr>
                       </w:pPr>
                       <w:r>
-                        <w:rPr>
-                          <w:b/>
-                        </w:rPr>
-                        <w:t>Login</w:t>
+                        <w:t>List of results</w:t>
                       </w:r>
                     </w:p>
-                    <w:p/>
                   </w:txbxContent>
                 </v:textbox>
-              </v:shape>
+              </v:rect>
             </w:pict>
           </mc:Fallback>
         </mc:AlternateContent>
@@ -2871,18 +3233,18 @@
         <mc:AlternateContent>
           <mc:Choice Requires="wps">
             <w:drawing>
-              <wp:anchor distT="0" distB="0" distL="114300" distR="114300" simplePos="0" relativeHeight="251745280" behindDoc="0" locked="0" layoutInCell="1" allowOverlap="1" wp14:anchorId="20DB2B63" wp14:editId="131C45D1">
+              <wp:anchor distT="0" distB="0" distL="114300" distR="114300" simplePos="0" relativeHeight="251747328" behindDoc="0" locked="0" layoutInCell="1" allowOverlap="1" wp14:anchorId="055D9C18" wp14:editId="7339E8FB">
                 <wp:simplePos x="0" y="0"/>
                 <wp:positionH relativeFrom="column">
-                  <wp:posOffset>1933575</wp:posOffset>
+                  <wp:posOffset>952500</wp:posOffset>
                 </wp:positionH>
                 <wp:positionV relativeFrom="paragraph">
-                  <wp:posOffset>2014855</wp:posOffset>
+                  <wp:posOffset>142875</wp:posOffset>
                 </wp:positionV>
-                <wp:extent cx="828675" cy="333375"/>
+                <wp:extent cx="1762125" cy="314325"/>
                 <wp:effectExtent l="0" t="0" r="28575" b="28575"/>
                 <wp:wrapNone/>
-                <wp:docPr id="29" name="Rectangle 29"/>
+                <wp:docPr id="42" name="Rectangle 42"/>
                 <wp:cNvGraphicFramePr/>
                 <a:graphic xmlns:a="http://schemas.openxmlformats.org/drawingml/2006/main">
                   <a:graphicData uri="http://schemas.microsoft.com/office/word/2010/wordprocessingShape">
@@ -2891,7 +3253,96 @@
                       <wps:spPr>
                         <a:xfrm>
                           <a:off x="0" y="0"/>
-                          <a:ext cx="828675" cy="333375"/>
+                          <a:ext cx="1762125" cy="314325"/>
+                        </a:xfrm>
+                        <a:prstGeom prst="rect">
+                          <a:avLst/>
+                        </a:prstGeom>
+                      </wps:spPr>
+                      <wps:style>
+                        <a:lnRef idx="2">
+                          <a:schemeClr val="accent5"/>
+                        </a:lnRef>
+                        <a:fillRef idx="1">
+                          <a:schemeClr val="lt1"/>
+                        </a:fillRef>
+                        <a:effectRef idx="0">
+                          <a:schemeClr val="accent5"/>
+                        </a:effectRef>
+                        <a:fontRef idx="minor">
+                          <a:schemeClr val="dk1"/>
+                        </a:fontRef>
+                      </wps:style>
+                      <wps:txbx>
+                        <w:txbxContent>
+                          <w:p>
+                            <w:pPr>
+                              <w:jc w:val="center"/>
+                            </w:pPr>
+                          </w:p>
+                        </w:txbxContent>
+                      </wps:txbx>
+                      <wps:bodyPr rot="0" spcFirstLastPara="0" vertOverflow="overflow" horzOverflow="overflow" vert="horz" wrap="square" lIns="91440" tIns="45720" rIns="91440" bIns="45720" numCol="1" spcCol="0" rtlCol="0" fromWordArt="0" anchor="ctr" anchorCtr="0" forceAA="0" compatLnSpc="1">
+                        <a:prstTxWarp prst="textNoShape">
+                          <a:avLst/>
+                        </a:prstTxWarp>
+                        <a:noAutofit/>
+                      </wps:bodyPr>
+                    </wps:wsp>
+                  </a:graphicData>
+                </a:graphic>
+                <wp14:sizeRelH relativeFrom="margin">
+                  <wp14:pctWidth>0</wp14:pctWidth>
+                </wp14:sizeRelH>
+              </wp:anchor>
+            </w:drawing>
+          </mc:Choice>
+          <mc:Fallback>
+            <w:pict>
+              <v:rect id="Rectangle 42" o:spid="_x0000_s1049" style="position:absolute;margin-left:75pt;margin-top:11.25pt;width:138.75pt;height:24.75pt;z-index:251747328;visibility:visible;mso-wrap-style:square;mso-width-percent:0;mso-wrap-distance-left:9pt;mso-wrap-distance-top:0;mso-wrap-distance-right:9pt;mso-wrap-distance-bottom:0;mso-position-horizontal:absolute;mso-position-horizontal-relative:text;mso-position-vertical:absolute;mso-position-vertical-relative:text;mso-width-percent:0;mso-width-relative:margin;v-text-anchor:middle" o:gfxdata="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" fillcolor="white [3201]" strokecolor="#4bacc6 [3208]" strokeweight="2pt">
+                <v:textbox>
+                  <w:txbxContent>
+                    <w:p>
+                      <w:pPr>
+                        <w:jc w:val="center"/>
+                      </w:pPr>
+                    </w:p>
+                  </w:txbxContent>
+                </v:textbox>
+              </v:rect>
+            </w:pict>
+          </mc:Fallback>
+        </mc:AlternateContent>
+      </w:r>
+      <w:r>
+        <w:rPr>
+          <w:noProof/>
+          <w:lang w:eastAsia="en-GB"/>
+        </w:rPr>
+        <mc:AlternateContent>
+          <mc:Choice Requires="wps">
+            <w:drawing>
+              <wp:anchor distT="0" distB="0" distL="114300" distR="114300" simplePos="0" relativeHeight="251749376" behindDoc="0" locked="0" layoutInCell="1" allowOverlap="1" wp14:anchorId="0FABE218" wp14:editId="500D5E67">
+                <wp:simplePos x="0" y="0"/>
+                <wp:positionH relativeFrom="column">
+                  <wp:posOffset>2924175</wp:posOffset>
+                </wp:positionH>
+                <wp:positionV relativeFrom="paragraph">
+                  <wp:posOffset>142875</wp:posOffset>
+                </wp:positionV>
+                <wp:extent cx="645160" cy="314325"/>
+                <wp:effectExtent l="0" t="0" r="21590" b="28575"/>
+                <wp:wrapNone/>
+                <wp:docPr id="43" name="Rectangle 43"/>
+                <wp:cNvGraphicFramePr/>
+                <a:graphic xmlns:a="http://schemas.openxmlformats.org/drawingml/2006/main">
+                  <a:graphicData uri="http://schemas.microsoft.com/office/word/2010/wordprocessingShape">
+                    <wps:wsp>
+                      <wps:cNvSpPr/>
+                      <wps:spPr>
+                        <a:xfrm>
+                          <a:off x="0" y="0"/>
+                          <a:ext cx="645160" cy="314325"/>
                         </a:xfrm>
                         <a:prstGeom prst="rect">
                           <a:avLst/>
@@ -2916,212 +3367,16 @@
                       <wps:txbx>
                         <w:txbxContent>
                           <w:p>
-                            <w:pPr>
-                              <w:jc w:val="center"/>
-                            </w:pPr>
                             <w:r>
-                              <w:t>Login</w:t>
+                              <w:rPr>
+                                <w:rFonts w:cstheme="minorHAnsi"/>
+                              </w:rPr>
+                              <w:t>Search</w:t>
                             </w:r>
                           </w:p>
                         </w:txbxContent>
                       </wps:txbx>
                       <wps:bodyPr rot="0" spcFirstLastPara="0" vertOverflow="overflow" horzOverflow="overflow" vert="horz" wrap="square" lIns="91440" tIns="45720" rIns="91440" bIns="45720" numCol="1" spcCol="0" rtlCol="0" fromWordArt="0" anchor="ctr" anchorCtr="0" forceAA="0" compatLnSpc="1">
-                        <a:prstTxWarp prst="textNoShape">
-                          <a:avLst/>
-                        </a:prstTxWarp>
-                        <a:noAutofit/>
-                      </wps:bodyPr>
-                    </wps:wsp>
-                  </a:graphicData>
-                </a:graphic>
-              </wp:anchor>
-            </w:drawing>
-          </mc:Choice>
-          <mc:Fallback>
-            <w:pict>
-              <v:rect id="Rectangle 29" o:spid="_x0000_s1045" style="position:absolute;margin-left:152.25pt;margin-top:158.65pt;width:65.25pt;height:26.25pt;z-index:251745280;visibility:visible;mso-wrap-style:square;mso-wrap-distance-left:9pt;mso-wrap-distance-top:0;mso-wrap-distance-right:9pt;mso-wrap-distance-bottom:0;mso-position-horizontal:absolute;mso-position-horizontal-relative:text;mso-position-vertical:absolute;mso-position-vertical-relative:text;v-text-anchor:middle" o:gfxdata="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" fillcolor="#4bacc6 [3208]" strokecolor="#205867 [1608]" strokeweight="2pt">
-                <v:textbox>
-                  <w:txbxContent>
-                    <w:p>
-                      <w:pPr>
-                        <w:jc w:val="center"/>
-                      </w:pPr>
-                      <w:r>
-                        <w:t>Login</w:t>
-                      </w:r>
-                    </w:p>
-                  </w:txbxContent>
-                </v:textbox>
-              </v:rect>
-            </w:pict>
-          </mc:Fallback>
-        </mc:AlternateContent>
-      </w:r>
-      <w:r>
-        <w:rPr>
-          <w:noProof/>
-          <w:lang w:eastAsia="en-GB"/>
-        </w:rPr>
-        <mc:AlternateContent>
-          <mc:Choice Requires="wps">
-            <w:drawing>
-              <wp:anchor distT="0" distB="0" distL="114300" distR="114300" simplePos="0" relativeHeight="251743232" behindDoc="0" locked="0" layoutInCell="1" allowOverlap="1" wp14:anchorId="3EAF1607" wp14:editId="5DECDFBC">
-                <wp:simplePos x="0" y="0"/>
-                <wp:positionH relativeFrom="column">
-                  <wp:posOffset>476250</wp:posOffset>
-                </wp:positionH>
-                <wp:positionV relativeFrom="paragraph">
-                  <wp:posOffset>2014855</wp:posOffset>
-                </wp:positionV>
-                <wp:extent cx="828675" cy="333375"/>
-                <wp:effectExtent l="0" t="0" r="28575" b="28575"/>
-                <wp:wrapNone/>
-                <wp:docPr id="28" name="Rectangle 28"/>
-                <wp:cNvGraphicFramePr/>
-                <a:graphic xmlns:a="http://schemas.openxmlformats.org/drawingml/2006/main">
-                  <a:graphicData uri="http://schemas.microsoft.com/office/word/2010/wordprocessingShape">
-                    <wps:wsp>
-                      <wps:cNvSpPr/>
-                      <wps:spPr>
-                        <a:xfrm>
-                          <a:off x="0" y="0"/>
-                          <a:ext cx="828675" cy="333375"/>
-                        </a:xfrm>
-                        <a:prstGeom prst="rect">
-                          <a:avLst/>
-                        </a:prstGeom>
-                      </wps:spPr>
-                      <wps:style>
-                        <a:lnRef idx="2">
-                          <a:schemeClr val="accent5">
-                            <a:shade val="50000"/>
-                          </a:schemeClr>
-                        </a:lnRef>
-                        <a:fillRef idx="1">
-                          <a:schemeClr val="accent5"/>
-                        </a:fillRef>
-                        <a:effectRef idx="0">
-                          <a:schemeClr val="accent5"/>
-                        </a:effectRef>
-                        <a:fontRef idx="minor">
-                          <a:schemeClr val="lt1"/>
-                        </a:fontRef>
-                      </wps:style>
-                      <wps:txbx>
-                        <w:txbxContent>
-                          <w:p>
-                            <w:pPr>
-                              <w:jc w:val="center"/>
-                            </w:pPr>
-                            <w:r>
-                              <w:t>Help</w:t>
-                            </w:r>
-                          </w:p>
-                        </w:txbxContent>
-                      </wps:txbx>
-                      <wps:bodyPr rot="0" spcFirstLastPara="0" vertOverflow="overflow" horzOverflow="overflow" vert="horz" wrap="square" lIns="91440" tIns="45720" rIns="91440" bIns="45720" numCol="1" spcCol="0" rtlCol="0" fromWordArt="0" anchor="ctr" anchorCtr="0" forceAA="0" compatLnSpc="1">
-                        <a:prstTxWarp prst="textNoShape">
-                          <a:avLst/>
-                        </a:prstTxWarp>
-                        <a:noAutofit/>
-                      </wps:bodyPr>
-                    </wps:wsp>
-                  </a:graphicData>
-                </a:graphic>
-              </wp:anchor>
-            </w:drawing>
-          </mc:Choice>
-          <mc:Fallback>
-            <w:pict>
-              <v:rect id="Rectangle 28" o:spid="_x0000_s1046" style="position:absolute;margin-left:37.5pt;margin-top:158.65pt;width:65.25pt;height:26.25pt;z-index:251743232;visibility:visible;mso-wrap-style:square;mso-wrap-distance-left:9pt;mso-wrap-distance-top:0;mso-wrap-distance-right:9pt;mso-wrap-distance-bottom:0;mso-position-horizontal:absolute;mso-position-horizontal-relative:text;mso-position-vertical:absolute;mso-position-vertical-relative:text;v-text-anchor:middle" o:gfxdata="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" fillcolor="#4bacc6 [3208]" strokecolor="#205867 [1608]" strokeweight="2pt">
-                <v:textbox>
-                  <w:txbxContent>
-                    <w:p>
-                      <w:pPr>
-                        <w:jc w:val="center"/>
-                      </w:pPr>
-                      <w:r>
-                        <w:t>Help</w:t>
-                      </w:r>
-                    </w:p>
-                  </w:txbxContent>
-                </v:textbox>
-              </v:rect>
-            </w:pict>
-          </mc:Fallback>
-        </mc:AlternateContent>
-      </w:r>
-      <w:r>
-        <w:rPr>
-          <w:noProof/>
-          <w:lang w:eastAsia="en-GB"/>
-        </w:rPr>
-        <mc:AlternateContent>
-          <mc:Choice Requires="wps">
-            <w:drawing>
-              <wp:anchor distT="0" distB="0" distL="114300" distR="114300" simplePos="0" relativeHeight="251742208" behindDoc="0" locked="0" layoutInCell="1" allowOverlap="1" wp14:anchorId="63501D4A" wp14:editId="1380929A">
-                <wp:simplePos x="0" y="0"/>
-                <wp:positionH relativeFrom="column">
-                  <wp:posOffset>638174</wp:posOffset>
-                </wp:positionH>
-                <wp:positionV relativeFrom="paragraph">
-                  <wp:posOffset>871855</wp:posOffset>
-                </wp:positionV>
-                <wp:extent cx="733425" cy="914400"/>
-                <wp:effectExtent l="0" t="0" r="9525" b="0"/>
-                <wp:wrapNone/>
-                <wp:docPr id="5" name="Text Box 5"/>
-                <wp:cNvGraphicFramePr/>
-                <a:graphic xmlns:a="http://schemas.openxmlformats.org/drawingml/2006/main">
-                  <a:graphicData uri="http://schemas.microsoft.com/office/word/2010/wordprocessingShape">
-                    <wps:wsp>
-                      <wps:cNvSpPr txBox="1"/>
-                      <wps:spPr>
-                        <a:xfrm>
-                          <a:off x="0" y="0"/>
-                          <a:ext cx="733425" cy="914400"/>
-                        </a:xfrm>
-                        <a:prstGeom prst="rect">
-                          <a:avLst/>
-                        </a:prstGeom>
-                        <a:solidFill>
-                          <a:schemeClr val="lt1"/>
-                        </a:solidFill>
-                        <a:ln w="6350">
-                          <a:noFill/>
-                        </a:ln>
-                        <a:effectLst/>
-                      </wps:spPr>
-                      <wps:style>
-                        <a:lnRef idx="0">
-                          <a:schemeClr val="accent1"/>
-                        </a:lnRef>
-                        <a:fillRef idx="0">
-                          <a:schemeClr val="accent1"/>
-                        </a:fillRef>
-                        <a:effectRef idx="0">
-                          <a:schemeClr val="accent1"/>
-                        </a:effectRef>
-                        <a:fontRef idx="minor">
-                          <a:schemeClr val="dk1"/>
-                        </a:fontRef>
-                      </wps:style>
-                      <wps:txbx>
-                        <w:txbxContent>
-                          <w:p>
-                            <w:r>
-                              <w:t>User</w:t>
-                            </w:r>
-                          </w:p>
-                          <w:p/>
-                          <w:p>
-                            <w:r>
-                              <w:t>Password</w:t>
-                            </w:r>
-                          </w:p>
-                        </w:txbxContent>
-                      </wps:txbx>
-                      <wps:bodyPr rot="0" spcFirstLastPara="0" vertOverflow="overflow" horzOverflow="overflow" vert="horz" wrap="square" lIns="91440" tIns="45720" rIns="91440" bIns="45720" numCol="1" spcCol="0" rtlCol="0" fromWordArt="0" anchor="t" anchorCtr="0" forceAA="0" compatLnSpc="1">
                         <a:prstTxWarp prst="textNoShape">
                           <a:avLst/>
                         </a:prstTxWarp>
@@ -3138,27 +3393,205 @@
           </mc:Choice>
           <mc:Fallback>
             <w:pict>
-              <v:shape id="Text Box 5" o:spid="_x0000_s1047" type="#_x0000_t202" style="position:absolute;margin-left:50.25pt;margin-top:68.65pt;width:57.75pt;height:1in;z-index:251742208;visibility:visible;mso-wrap-style:square;mso-width-percent:0;mso-wrap-distance-left:9pt;mso-wrap-distance-top:0;mso-wrap-distance-right:9pt;mso-wrap-distance-bottom:0;mso-position-horizontal:absolute;mso-position-horizontal-relative:text;mso-position-vertical:absolute;mso-position-vertical-relative:text;mso-width-percent:0;mso-width-relative:margin;v-text-anchor:top" o:gfxdata="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" fillcolor="white [3201]" stroked="f" strokeweight=".5pt">
+              <v:rect id="Rectangle 43" o:spid="_x0000_s1050" style="position:absolute;margin-left:230.25pt;margin-top:11.25pt;width:50.8pt;height:24.75pt;z-index:251749376;visibility:visible;mso-wrap-style:square;mso-width-percent:0;mso-wrap-distance-left:9pt;mso-wrap-distance-top:0;mso-wrap-distance-right:9pt;mso-wrap-distance-bottom:0;mso-position-horizontal:absolute;mso-position-horizontal-relative:text;mso-position-vertical:absolute;mso-position-vertical-relative:text;mso-width-percent:0;mso-width-relative:margin;v-text-anchor:middle" o:gfxdata="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" fillcolor="#4bacc6 [3208]" strokecolor="#205867 [1608]" strokeweight="2pt">
                 <v:textbox>
                   <w:txbxContent>
                     <w:p>
                       <w:r>
-                        <w:t>User</w:t>
-                      </w:r>
-                    </w:p>
-                    <w:p/>
-                    <w:p>
-                      <w:r>
-                        <w:t>Password</w:t>
+                        <w:rPr>
+                          <w:rFonts w:cstheme="minorHAnsi"/>
+                        </w:rPr>
+                        <w:t>Search</w:t>
                       </w:r>
                     </w:p>
                   </w:txbxContent>
                 </v:textbox>
-              </v:shape>
+              </v:rect>
             </w:pict>
           </mc:Fallback>
         </mc:AlternateContent>
       </w:r>
+      <w:r>
+        <w:rPr>
+          <w:noProof/>
+          <w:lang w:eastAsia="en-GB"/>
+        </w:rPr>
+        <mc:AlternateContent>
+          <mc:Choice Requires="wpg">
+            <w:drawing>
+              <wp:inline distT="0" distB="0" distL="0" distR="0" wp14:anchorId="2BEB6B4A" wp14:editId="017FAF82">
+                <wp:extent cx="3645535" cy="2686050"/>
+                <wp:effectExtent l="0" t="0" r="12065" b="19050"/>
+                <wp:docPr id="45" name="Group 45"/>
+                <wp:cNvGraphicFramePr/>
+                <a:graphic xmlns:a="http://schemas.openxmlformats.org/drawingml/2006/main">
+                  <a:graphicData uri="http://schemas.microsoft.com/office/word/2010/wordprocessingGroup">
+                    <wpg:wgp>
+                      <wpg:cNvGrpSpPr/>
+                      <wpg:grpSpPr>
+                        <a:xfrm>
+                          <a:off x="0" y="0"/>
+                          <a:ext cx="3645535" cy="2686050"/>
+                          <a:chOff x="0" y="0"/>
+                          <a:chExt cx="3645535" cy="2686050"/>
+                        </a:xfrm>
+                      </wpg:grpSpPr>
+                      <wps:wsp>
+                        <wps:cNvPr id="46" name="Text Box 46"/>
+                        <wps:cNvSpPr txBox="1"/>
+                        <wps:spPr>
+                          <a:xfrm>
+                            <a:off x="0" y="0"/>
+                            <a:ext cx="3645535" cy="2686050"/>
+                          </a:xfrm>
+                          <a:prstGeom prst="rect">
+                            <a:avLst/>
+                          </a:prstGeom>
+                          <a:solidFill>
+                            <a:schemeClr val="lt1"/>
+                          </a:solidFill>
+                          <a:ln w="6350">
+                            <a:solidFill>
+                              <a:prstClr val="black"/>
+                            </a:solidFill>
+                          </a:ln>
+                          <a:effectLst/>
+                        </wps:spPr>
+                        <wps:style>
+                          <a:lnRef idx="0">
+                            <a:schemeClr val="accent1"/>
+                          </a:lnRef>
+                          <a:fillRef idx="0">
+                            <a:schemeClr val="accent1"/>
+                          </a:fillRef>
+                          <a:effectRef idx="0">
+                            <a:schemeClr val="accent1"/>
+                          </a:effectRef>
+                          <a:fontRef idx="minor">
+                            <a:schemeClr val="dk1"/>
+                          </a:fontRef>
+                        </wps:style>
+                        <wps:txbx>
+                          <w:txbxContent>
+                            <w:p>
+                              <w:pPr>
+                                <w:spacing w:after="0"/>
+                                <w:jc w:val="center"/>
+                                <w:rPr>
+                                  <w:b/>
+                                </w:rPr>
+                              </w:pPr>
+                            </w:p>
+                            <w:p/>
+                          </w:txbxContent>
+                        </wps:txbx>
+                        <wps:bodyPr rot="0" spcFirstLastPara="0" vertOverflow="overflow" horzOverflow="overflow" vert="horz" wrap="square" lIns="91440" tIns="45720" rIns="91440" bIns="45720" numCol="1" spcCol="0" rtlCol="0" fromWordArt="0" anchor="t" anchorCtr="0" forceAA="0" compatLnSpc="1">
+                          <a:prstTxWarp prst="textNoShape">
+                            <a:avLst/>
+                          </a:prstTxWarp>
+                          <a:noAutofit/>
+                        </wps:bodyPr>
+                      </wps:wsp>
+                      <wps:wsp>
+                        <wps:cNvPr id="47" name="Rectangle 47"/>
+                        <wps:cNvSpPr/>
+                        <wps:spPr>
+                          <a:xfrm>
+                            <a:off x="161925" y="142875"/>
+                            <a:ext cx="581025" cy="314325"/>
+                          </a:xfrm>
+                          <a:prstGeom prst="rect">
+                            <a:avLst/>
+                          </a:prstGeom>
+                        </wps:spPr>
+                        <wps:style>
+                          <a:lnRef idx="2">
+                            <a:schemeClr val="accent5">
+                              <a:shade val="50000"/>
+                            </a:schemeClr>
+                          </a:lnRef>
+                          <a:fillRef idx="1">
+                            <a:schemeClr val="accent5"/>
+                          </a:fillRef>
+                          <a:effectRef idx="0">
+                            <a:schemeClr val="accent5"/>
+                          </a:effectRef>
+                          <a:fontRef idx="minor">
+                            <a:schemeClr val="lt1"/>
+                          </a:fontRef>
+                        </wps:style>
+                        <wps:txbx>
+                          <w:txbxContent>
+                            <w:p>
+                              <w:pPr>
+                                <w:jc w:val="center"/>
+                              </w:pPr>
+                              <w:r>
+                                <w:rPr>
+                                  <w:rFonts w:cstheme="minorHAnsi"/>
+                                </w:rPr>
+                                <w:t>←</w:t>
+                              </w:r>
+                            </w:p>
+                          </w:txbxContent>
+                        </wps:txbx>
+                        <wps:bodyPr rot="0" spcFirstLastPara="0" vertOverflow="overflow" horzOverflow="overflow" vert="horz" wrap="square" lIns="91440" tIns="45720" rIns="91440" bIns="45720" numCol="1" spcCol="0" rtlCol="0" fromWordArt="0" anchor="ctr" anchorCtr="0" forceAA="0" compatLnSpc="1">
+                          <a:prstTxWarp prst="textNoShape">
+                            <a:avLst/>
+                          </a:prstTxWarp>
+                          <a:noAutofit/>
+                        </wps:bodyPr>
+                      </wps:wsp>
+                    </wpg:wgp>
+                  </a:graphicData>
+                </a:graphic>
+              </wp:inline>
+            </w:drawing>
+          </mc:Choice>
+          <mc:Fallback>
+            <w:pict>
+              <v:group id="Group 45" o:spid="_x0000_s1051" style="width:287.05pt;height:211.5pt;mso-position-horizontal-relative:char;mso-position-vertical-relative:line" coordsize="36455,26860" o:gfxdata="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">
+                <v:shape id="Text Box 46" o:spid="_x0000_s1052" type="#_x0000_t202" style="position:absolute;width:36455;height:26860;visibility:visible;mso-wrap-style:square;v-text-anchor:top" o:gfxdata="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" fillcolor="white [3201]" strokeweight=".5pt">
+                  <v:textbox>
+                    <w:txbxContent>
+                      <w:p>
+                        <w:pPr>
+                          <w:spacing w:after="0"/>
+                          <w:jc w:val="center"/>
+                          <w:rPr>
+                            <w:b/>
+                          </w:rPr>
+                        </w:pPr>
+                      </w:p>
+                      <w:p/>
+                    </w:txbxContent>
+                  </v:textbox>
+                </v:shape>
+                <v:rect id="Rectangle 47" o:spid="_x0000_s1053" style="position:absolute;left:1619;top:1428;width:5810;height:3144;visibility:visible;mso-wrap-style:square;v-text-anchor:middle" o:gfxdata="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" fillcolor="#4bacc6 [3208]" strokecolor="#205867 [1608]" strokeweight="2pt">
+                  <v:textbox>
+                    <w:txbxContent>
+                      <w:p>
+                        <w:pPr>
+                          <w:jc w:val="center"/>
+                        </w:pPr>
+                        <w:r>
+                          <w:rPr>
+                            <w:rFonts w:cstheme="minorHAnsi"/>
+                          </w:rPr>
+                          <w:t>←</w:t>
+                        </w:r>
+                      </w:p>
+                    </w:txbxContent>
+                  </v:textbox>
+                </v:rect>
+                <w10:anchorlock/>
+              </v:group>
+            </w:pict>
+          </mc:Fallback>
+        </mc:AlternateContent>
+      </w:r>
+    </w:p>
+    <w:p>
       <w:r>
         <w:rPr>
           <w:noProof/>
@@ -3167,18 +3600,18 @@
         <mc:AlternateContent>
           <mc:Choice Requires="wps">
             <w:drawing>
-              <wp:anchor distT="0" distB="0" distL="114300" distR="114300" simplePos="0" relativeHeight="251741184" behindDoc="0" locked="0" layoutInCell="1" allowOverlap="1" wp14:anchorId="4684D4F1" wp14:editId="70EA07D3">
+              <wp:anchor distT="0" distB="0" distL="114300" distR="114300" simplePos="0" relativeHeight="251753472" behindDoc="0" locked="0" layoutInCell="1" allowOverlap="1" wp14:anchorId="4B441193" wp14:editId="0D630D7F">
                 <wp:simplePos x="0" y="0"/>
                 <wp:positionH relativeFrom="column">
-                  <wp:posOffset>1781175</wp:posOffset>
+                  <wp:posOffset>161925</wp:posOffset>
                 </wp:positionH>
                 <wp:positionV relativeFrom="paragraph">
-                  <wp:posOffset>1481455</wp:posOffset>
+                  <wp:posOffset>657225</wp:posOffset>
                 </wp:positionV>
-                <wp:extent cx="866775" cy="276225"/>
+                <wp:extent cx="3286125" cy="1704975"/>
                 <wp:effectExtent l="0" t="0" r="28575" b="28575"/>
                 <wp:wrapNone/>
-                <wp:docPr id="4" name="Rectangle 4"/>
+                <wp:docPr id="48" name="Rectangle 48"/>
                 <wp:cNvGraphicFramePr/>
                 <a:graphic xmlns:a="http://schemas.openxmlformats.org/drawingml/2006/main">
                   <a:graphicData uri="http://schemas.microsoft.com/office/word/2010/wordprocessingShape">
@@ -3187,7 +3620,7 @@
                       <wps:spPr>
                         <a:xfrm>
                           <a:off x="0" y="0"/>
-                          <a:ext cx="866775" cy="276225"/>
+                          <a:ext cx="3286125" cy="1704975"/>
                         </a:xfrm>
                         <a:prstGeom prst="rect">
                           <a:avLst/>
@@ -3195,18 +3628,30 @@
                       </wps:spPr>
                       <wps:style>
                         <a:lnRef idx="2">
-                          <a:schemeClr val="accent6"/>
+                          <a:schemeClr val="accent5"/>
                         </a:lnRef>
                         <a:fillRef idx="1">
                           <a:schemeClr val="lt1"/>
                         </a:fillRef>
                         <a:effectRef idx="0">
-                          <a:schemeClr val="accent6"/>
+                          <a:schemeClr val="accent5"/>
                         </a:effectRef>
                         <a:fontRef idx="minor">
                           <a:schemeClr val="dk1"/>
                         </a:fontRef>
                       </wps:style>
+                      <wps:txbx>
+                        <w:txbxContent>
+                          <w:p>
+                            <w:pPr>
+                              <w:jc w:val="center"/>
+                            </w:pPr>
+                            <w:r>
+                              <w:t>Object properties</w:t>
+                            </w:r>
+                          </w:p>
+                        </w:txbxContent>
+                      </wps:txbx>
                       <wps:bodyPr rot="0" spcFirstLastPara="0" vertOverflow="overflow" horzOverflow="overflow" vert="horz" wrap="square" lIns="91440" tIns="45720" rIns="91440" bIns="45720" numCol="1" spcCol="0" rtlCol="0" fromWordArt="0" anchor="ctr" anchorCtr="0" forceAA="0" compatLnSpc="1">
                         <a:prstTxWarp prst="textNoShape">
                           <a:avLst/>
@@ -3216,12 +3661,31 @@
                     </wps:wsp>
                   </a:graphicData>
                 </a:graphic>
+                <wp14:sizeRelH relativeFrom="margin">
+                  <wp14:pctWidth>0</wp14:pctWidth>
+                </wp14:sizeRelH>
+                <wp14:sizeRelV relativeFrom="margin">
+                  <wp14:pctHeight>0</wp14:pctHeight>
+                </wp14:sizeRelV>
               </wp:anchor>
             </w:drawing>
           </mc:Choice>
           <mc:Fallback>
             <w:pict>
-              <v:rect id="Rectangle 4" o:spid="_x0000_s1026" style="position:absolute;margin-left:140.25pt;margin-top:116.65pt;width:68.25pt;height:21.75pt;z-index:251741184;visibility:visible;mso-wrap-style:square;mso-wrap-distance-left:9pt;mso-wrap-distance-top:0;mso-wrap-distance-right:9pt;mso-wrap-distance-bottom:0;mso-position-horizontal:absolute;mso-position-horizontal-relative:text;mso-position-vertical:absolute;mso-position-vertical-relative:text;v-text-anchor:middle" o:gfxdata="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" fillcolor="white [3201]" strokecolor="#f79646 [3209]" strokeweight="2pt"/>
+              <v:rect id="Rectangle 48" o:spid="_x0000_s1054" style="position:absolute;margin-left:12.75pt;margin-top:51.75pt;width:258.75pt;height:134.25pt;z-index:251753472;visibility:visible;mso-wrap-style:square;mso-width-percent:0;mso-height-percent:0;mso-wrap-distance-left:9pt;mso-wrap-distance-top:0;mso-wrap-distance-right:9pt;mso-wrap-distance-bottom:0;mso-position-horizontal:absolute;mso-position-horizontal-relative:text;mso-position-vertical:absolute;mso-position-vertical-relative:text;mso-width-percent:0;mso-height-percent:0;mso-width-relative:margin;mso-height-relative:margin;v-text-anchor:middle" o:gfxdata="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" fillcolor="white [3201]" strokecolor="#4bacc6 [3208]" strokeweight="2pt">
+                <v:textbox>
+                  <w:txbxContent>
+                    <w:p>
+                      <w:pPr>
+                        <w:jc w:val="center"/>
+                      </w:pPr>
+                      <w:r>
+                        <w:t>Object properties</w:t>
+                      </w:r>
+                    </w:p>
+                  </w:txbxContent>
+                </v:textbox>
+              </v:rect>
             </w:pict>
           </mc:Fallback>
         </mc:AlternateContent>
@@ -3232,73 +3696,205 @@
           <w:lang w:eastAsia="en-GB"/>
         </w:rPr>
         <mc:AlternateContent>
-          <mc:Choice Requires="wps">
+          <mc:Choice Requires="wpg">
             <w:drawing>
-              <wp:anchor distT="0" distB="0" distL="114300" distR="114300" simplePos="0" relativeHeight="251739136" behindDoc="0" locked="0" layoutInCell="1" allowOverlap="1" wp14:anchorId="5D3B2788" wp14:editId="41686C3D">
-                <wp:simplePos x="0" y="0"/>
-                <wp:positionH relativeFrom="column">
-                  <wp:posOffset>1781175</wp:posOffset>
-                </wp:positionH>
-                <wp:positionV relativeFrom="paragraph">
-                  <wp:posOffset>871855</wp:posOffset>
-                </wp:positionV>
-                <wp:extent cx="866775" cy="276225"/>
-                <wp:effectExtent l="0" t="0" r="28575" b="28575"/>
-                <wp:wrapNone/>
-                <wp:docPr id="1" name="Rectangle 1"/>
+              <wp:inline distT="0" distB="0" distL="0" distR="0" wp14:anchorId="265626D7" wp14:editId="521CC1AC">
+                <wp:extent cx="3645535" cy="2686050"/>
+                <wp:effectExtent l="0" t="0" r="12065" b="19050"/>
+                <wp:docPr id="31" name="Group 31"/>
                 <wp:cNvGraphicFramePr/>
                 <a:graphic xmlns:a="http://schemas.openxmlformats.org/drawingml/2006/main">
-                  <a:graphicData uri="http://schemas.microsoft.com/office/word/2010/wordprocessingShape">
-                    <wps:wsp>
-                      <wps:cNvSpPr/>
-                      <wps:spPr>
+                  <a:graphicData uri="http://schemas.microsoft.com/office/word/2010/wordprocessingGroup">
+                    <wpg:wgp>
+                      <wpg:cNvGrpSpPr/>
+                      <wpg:grpSpPr>
                         <a:xfrm>
                           <a:off x="0" y="0"/>
-                          <a:ext cx="866775" cy="276225"/>
+                          <a:ext cx="3645535" cy="2686050"/>
+                          <a:chOff x="0" y="0"/>
+                          <a:chExt cx="3645535" cy="2686050"/>
                         </a:xfrm>
-                        <a:prstGeom prst="rect">
-                          <a:avLst/>
-                        </a:prstGeom>
-                      </wps:spPr>
-                      <wps:style>
-                        <a:lnRef idx="2">
-                          <a:schemeClr val="accent6"/>
-                        </a:lnRef>
-                        <a:fillRef idx="1">
-                          <a:schemeClr val="lt1"/>
-                        </a:fillRef>
-                        <a:effectRef idx="0">
-                          <a:schemeClr val="accent6"/>
-                        </a:effectRef>
-                        <a:fontRef idx="minor">
-                          <a:schemeClr val="dk1"/>
-                        </a:fontRef>
-                      </wps:style>
-                      <wps:bodyPr rot="0" spcFirstLastPara="0" vertOverflow="overflow" horzOverflow="overflow" vert="horz" wrap="square" lIns="91440" tIns="45720" rIns="91440" bIns="45720" numCol="1" spcCol="0" rtlCol="0" fromWordArt="0" anchor="ctr" anchorCtr="0" forceAA="0" compatLnSpc="1">
-                        <a:prstTxWarp prst="textNoShape">
-                          <a:avLst/>
-                        </a:prstTxWarp>
-                        <a:noAutofit/>
-                      </wps:bodyPr>
-                    </wps:wsp>
+                      </wpg:grpSpPr>
+                      <wps:wsp>
+                        <wps:cNvPr id="34" name="Text Box 34"/>
+                        <wps:cNvSpPr txBox="1"/>
+                        <wps:spPr>
+                          <a:xfrm>
+                            <a:off x="0" y="0"/>
+                            <a:ext cx="3645535" cy="2686050"/>
+                          </a:xfrm>
+                          <a:prstGeom prst="rect">
+                            <a:avLst/>
+                          </a:prstGeom>
+                          <a:solidFill>
+                            <a:schemeClr val="lt1"/>
+                          </a:solidFill>
+                          <a:ln w="6350">
+                            <a:solidFill>
+                              <a:prstClr val="black"/>
+                            </a:solidFill>
+                          </a:ln>
+                          <a:effectLst/>
+                        </wps:spPr>
+                        <wps:style>
+                          <a:lnRef idx="0">
+                            <a:schemeClr val="accent1"/>
+                          </a:lnRef>
+                          <a:fillRef idx="0">
+                            <a:schemeClr val="accent1"/>
+                          </a:fillRef>
+                          <a:effectRef idx="0">
+                            <a:schemeClr val="accent1"/>
+                          </a:effectRef>
+                          <a:fontRef idx="minor">
+                            <a:schemeClr val="dk1"/>
+                          </a:fontRef>
+                        </wps:style>
+                        <wps:txbx>
+                          <w:txbxContent>
+                            <w:p>
+                              <w:pPr>
+                                <w:spacing w:after="0"/>
+                                <w:jc w:val="center"/>
+                                <w:rPr>
+                                  <w:b/>
+                                </w:rPr>
+                              </w:pPr>
+                            </w:p>
+                            <w:p>
+                              <w:r>
+                                <w:tab/>
+                              </w:r>
+                              <w:r>
+                                <w:tab/>
+                              </w:r>
+                              <w:r>
+                                <w:tab/>
+                                <w:t xml:space="preserve">     View </w:t>
+                              </w:r>
+                            </w:p>
+                          </w:txbxContent>
+                        </wps:txbx>
+                        <wps:bodyPr rot="0" spcFirstLastPara="0" vertOverflow="overflow" horzOverflow="overflow" vert="horz" wrap="square" lIns="91440" tIns="45720" rIns="91440" bIns="45720" numCol="1" spcCol="0" rtlCol="0" fromWordArt="0" anchor="t" anchorCtr="0" forceAA="0" compatLnSpc="1">
+                          <a:prstTxWarp prst="textNoShape">
+                            <a:avLst/>
+                          </a:prstTxWarp>
+                          <a:noAutofit/>
+                        </wps:bodyPr>
+                      </wps:wsp>
+                      <wps:wsp>
+                        <wps:cNvPr id="41" name="Rectangle 41"/>
+                        <wps:cNvSpPr/>
+                        <wps:spPr>
+                          <a:xfrm>
+                            <a:off x="161925" y="142875"/>
+                            <a:ext cx="581025" cy="314325"/>
+                          </a:xfrm>
+                          <a:prstGeom prst="rect">
+                            <a:avLst/>
+                          </a:prstGeom>
+                        </wps:spPr>
+                        <wps:style>
+                          <a:lnRef idx="2">
+                            <a:schemeClr val="accent5">
+                              <a:shade val="50000"/>
+                            </a:schemeClr>
+                          </a:lnRef>
+                          <a:fillRef idx="1">
+                            <a:schemeClr val="accent5"/>
+                          </a:fillRef>
+                          <a:effectRef idx="0">
+                            <a:schemeClr val="accent5"/>
+                          </a:effectRef>
+                          <a:fontRef idx="minor">
+                            <a:schemeClr val="lt1"/>
+                          </a:fontRef>
+                        </wps:style>
+                        <wps:txbx>
+                          <w:txbxContent>
+                            <w:p>
+                              <w:pPr>
+                                <w:jc w:val="center"/>
+                              </w:pPr>
+                              <w:r>
+                                <w:rPr>
+                                  <w:rFonts w:cstheme="minorHAnsi"/>
+                                </w:rPr>
+                                <w:t>←</w:t>
+                              </w:r>
+                              <w:bookmarkStart w:id="0" w:name="_GoBack"/>
+                              <w:bookmarkEnd w:id="0"/>
+                            </w:p>
+                          </w:txbxContent>
+                        </wps:txbx>
+                        <wps:bodyPr rot="0" spcFirstLastPara="0" vertOverflow="overflow" horzOverflow="overflow" vert="horz" wrap="square" lIns="91440" tIns="45720" rIns="91440" bIns="45720" numCol="1" spcCol="0" rtlCol="0" fromWordArt="0" anchor="ctr" anchorCtr="0" forceAA="0" compatLnSpc="1">
+                          <a:prstTxWarp prst="textNoShape">
+                            <a:avLst/>
+                          </a:prstTxWarp>
+                          <a:noAutofit/>
+                        </wps:bodyPr>
+                      </wps:wsp>
+                    </wpg:wgp>
                   </a:graphicData>
                 </a:graphic>
-              </wp:anchor>
+              </wp:inline>
             </w:drawing>
           </mc:Choice>
           <mc:Fallback>
             <w:pict>
-              <v:rect id="Rectangle 1" o:spid="_x0000_s1026" style="position:absolute;margin-left:140.25pt;margin-top:68.65pt;width:68.25pt;height:21.75pt;z-index:251739136;visibility:visible;mso-wrap-style:square;mso-wrap-distance-left:9pt;mso-wrap-distance-top:0;mso-wrap-distance-right:9pt;mso-wrap-distance-bottom:0;mso-position-horizontal:absolute;mso-position-horizontal-relative:text;mso-position-vertical:absolute;mso-position-vertical-relative:text;v-text-anchor:middle" o:gfxdata="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" fillcolor="white [3201]" strokecolor="#f79646 [3209]" strokeweight="2pt"/>
+              <v:group id="Group 31" o:spid="_x0000_s1055" style="width:287.05pt;height:211.5pt;mso-position-horizontal-relative:char;mso-position-vertical-relative:line" coordsize="36455,26860" o:gfxdata="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">
+                <v:shape id="Text Box 34" o:spid="_x0000_s1056" type="#_x0000_t202" style="position:absolute;width:36455;height:26860;visibility:visible;mso-wrap-style:square;v-text-anchor:top" o:gfxdata="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" fillcolor="white [3201]" strokeweight=".5pt">
+                  <v:textbox>
+                    <w:txbxContent>
+                      <w:p>
+                        <w:pPr>
+                          <w:spacing w:after="0"/>
+                          <w:jc w:val="center"/>
+                          <w:rPr>
+                            <w:b/>
+                          </w:rPr>
+                        </w:pPr>
+                      </w:p>
+                      <w:p>
+                        <w:r>
+                          <w:tab/>
+                        </w:r>
+                        <w:r>
+                          <w:tab/>
+                        </w:r>
+                        <w:r>
+                          <w:tab/>
+                          <w:t xml:space="preserve">     View </w:t>
+                        </w:r>
+                      </w:p>
+                    </w:txbxContent>
+                  </v:textbox>
+                </v:shape>
+                <v:rect id="Rectangle 41" o:spid="_x0000_s1057" style="position:absolute;left:1619;top:1428;width:5810;height:3144;visibility:visible;mso-wrap-style:square;v-text-anchor:middle" o:gfxdata="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" fillcolor="#4bacc6 [3208]" strokecolor="#205867 [1608]" strokeweight="2pt">
+                  <v:textbox>
+                    <w:txbxContent>
+                      <w:p>
+                        <w:pPr>
+                          <w:jc w:val="center"/>
+                        </w:pPr>
+                        <w:r>
+                          <w:rPr>
+                            <w:rFonts w:cstheme="minorHAnsi"/>
+                          </w:rPr>
+                          <w:t>←</w:t>
+                        </w:r>
+                        <w:bookmarkStart w:id="1" w:name="_GoBack"/>
+                        <w:bookmarkEnd w:id="1"/>
+                      </w:p>
+                    </w:txbxContent>
+                  </v:textbox>
+                </v:rect>
+                <w10:anchorlock/>
+              </v:group>
             </w:pict>
           </mc:Fallback>
         </mc:AlternateContent>
       </w:r>
-    </w:p>
-    <w:p/>
-    <w:p/>
-    <w:p/>
-    <w:p/>
-    <w:p>
       <w:r>
         <w:br w:type="page"/>
       </w:r>
@@ -3330,46 +3926,12 @@
     </w:p>
     <w:p>
       <w:r>
-        <w:t xml:space="preserve">All of the inputs are managed using the scanner class; this allows you to read user input from the keyboard. For the first input I use the </w:t>
-      </w:r>
-      <w:proofErr w:type="spellStart"/>
-      <w:proofErr w:type="gramStart"/>
-      <w:r>
-        <w:t>nextLine</w:t>
-      </w:r>
-      <w:proofErr w:type="spellEnd"/>
-      <w:r>
-        <w:t>(</w:t>
-      </w:r>
-      <w:proofErr w:type="gramEnd"/>
-      <w:r>
-        <w:t xml:space="preserve">) method to capture a string of what the user has inputted. This allows the user to choose if they would like to see the help screen or not. </w:t>
+        <w:t xml:space="preserve">All of the inputs are managed using the scanner class; this allows you to read user input from the keyboard. For the first input I use the nextLine() method to capture a string of what the user has inputted. This allows the user to choose if they would like to see the help screen or not. </w:t>
       </w:r>
     </w:p>
     <w:p>
       <w:r>
-        <w:t xml:space="preserve">Within my </w:t>
-      </w:r>
-      <w:proofErr w:type="spellStart"/>
-      <w:r>
-        <w:t>inputANumber</w:t>
-      </w:r>
-      <w:proofErr w:type="spellEnd"/>
-      <w:r>
-        <w:t xml:space="preserve"> class I have then used the </w:t>
-      </w:r>
-      <w:proofErr w:type="spellStart"/>
-      <w:proofErr w:type="gramStart"/>
-      <w:r>
-        <w:t>nextInt</w:t>
-      </w:r>
-      <w:proofErr w:type="spellEnd"/>
-      <w:r>
-        <w:t>(</w:t>
-      </w:r>
-      <w:proofErr w:type="gramEnd"/>
-      <w:r>
-        <w:t xml:space="preserve">) method to capture the input of an integer, </w:t>
+        <w:t xml:space="preserve">Within my inputANumber class I have then used the nextInt() method to capture the input of an integer, </w:t>
       </w:r>
       <w:r>
         <w:t>this allows me easily compare these integer to other values.</w:t>
@@ -3377,20 +3939,7 @@
     </w:p>
     <w:p>
       <w:r>
-        <w:t xml:space="preserve">Finally I use another </w:t>
-      </w:r>
-      <w:proofErr w:type="spellStart"/>
-      <w:proofErr w:type="gramStart"/>
-      <w:r>
-        <w:t>nextLine</w:t>
-      </w:r>
-      <w:proofErr w:type="spellEnd"/>
-      <w:r>
-        <w:t>(</w:t>
-      </w:r>
-      <w:proofErr w:type="gramEnd"/>
-      <w:r>
-        <w:t>) method to allow me to capture the user input for if they would like to play the game again or not</w:t>
+        <w:t>Finally I use another nextLine() method to allow me to capture the user input for if they would like to play the game again or not</w:t>
       </w:r>
     </w:p>
     <w:p>
@@ -3403,20 +3952,7 @@
     </w:p>
     <w:p>
       <w:r>
-        <w:t xml:space="preserve">My program outputs text to the command line, this is done using the </w:t>
-      </w:r>
-      <w:proofErr w:type="spellStart"/>
-      <w:proofErr w:type="gramStart"/>
-      <w:r>
-        <w:t>System.out.println</w:t>
-      </w:r>
-      <w:proofErr w:type="spellEnd"/>
-      <w:r>
-        <w:t>(</w:t>
-      </w:r>
-      <w:proofErr w:type="gramEnd"/>
-      <w:r>
-        <w:t xml:space="preserve">) method, at multiple points in my program I pass text through to this method and it is outputted to the command line – or IDE console. </w:t>
+        <w:t xml:space="preserve">My program outputs text to the command line, this is done using the System.out.println() method, at multiple points in my program I pass text through to this method and it is outputted to the command line – or IDE console. </w:t>
       </w:r>
     </w:p>
     <w:sectPr>
@@ -3491,13 +4027,8 @@
     </w:r>
     <w:r>
       <w:tab/>
-      <w:t xml:space="preserve">OO3 2 </w:t>
+      <w:t>OO3 2 carDealership</w:t>
     </w:r>
-    <w:proofErr w:type="spellStart"/>
-    <w:r>
-      <w:t>carDealership</w:t>
-    </w:r>
-    <w:proofErr w:type="spellEnd"/>
     <w:r>
       <w:tab/>
     </w:r>

</xml_diff>